<commit_message>
completed section 3 (UI basics) added section XX (list of tool widgets) working on section 4 (data set handling)
</commit_message>
<xml_diff>
--- a/Manual/ImageVis3D.docx
+++ b/Manual/ImageVis3D.docx
@@ -685,7 +685,7 @@
           <w:r>
             <w:fldChar w:fldCharType="separate"/>
           </w:r>
-          <w:hyperlink w:anchor="_Toc230170547" w:history="1">
+          <w:hyperlink w:anchor="_Toc230428492" w:history="1">
             <w:r>
               <w:rPr>
                 <w:rStyle w:val="Hyperlink"/>
@@ -729,7 +729,7 @@
                 <w:noProof/>
                 <w:webHidden/>
               </w:rPr>
-              <w:instrText xml:space="preserve"> PAGEREF _Toc230170547 \h </w:instrText>
+              <w:instrText xml:space="preserve"> PAGEREF _Toc230428492 \h </w:instrText>
             </w:r>
             <w:r>
               <w:rPr>
@@ -749,7 +749,7 @@
                 <w:noProof/>
                 <w:webHidden/>
               </w:rPr>
-              <w:t>4</w:t>
+              <w:t>5</w:t>
             </w:r>
             <w:r>
               <w:rPr>
@@ -772,7 +772,7 @@
               <w:lang w:bidi="ar-SA"/>
             </w:rPr>
           </w:pPr>
-          <w:hyperlink w:anchor="_Toc230170548" w:history="1">
+          <w:hyperlink w:anchor="_Toc230428493" w:history="1">
             <w:r>
               <w:rPr>
                 <w:rStyle w:val="Hyperlink"/>
@@ -813,7 +813,7 @@
                 <w:noProof/>
                 <w:webHidden/>
               </w:rPr>
-              <w:instrText xml:space="preserve"> PAGEREF _Toc230170548 \h </w:instrText>
+              <w:instrText xml:space="preserve"> PAGEREF _Toc230428493 \h </w:instrText>
             </w:r>
             <w:r>
               <w:rPr>
@@ -833,7 +833,7 @@
                 <w:noProof/>
                 <w:webHidden/>
               </w:rPr>
-              <w:t>4</w:t>
+              <w:t>5</w:t>
             </w:r>
             <w:r>
               <w:rPr>
@@ -857,7 +857,7 @@
               <w:lang w:bidi="ar-SA"/>
             </w:rPr>
           </w:pPr>
-          <w:hyperlink w:anchor="_Toc230170549" w:history="1">
+          <w:hyperlink w:anchor="_Toc230428494" w:history="1">
             <w:r>
               <w:rPr>
                 <w:rStyle w:val="Hyperlink"/>
@@ -899,7 +899,7 @@
                 <w:noProof/>
                 <w:webHidden/>
               </w:rPr>
-              <w:instrText xml:space="preserve"> PAGEREF _Toc230170549 \h </w:instrText>
+              <w:instrText xml:space="preserve"> PAGEREF _Toc230428494 \h </w:instrText>
             </w:r>
             <w:r>
               <w:rPr>
@@ -919,7 +919,7 @@
                 <w:noProof/>
                 <w:webHidden/>
               </w:rPr>
-              <w:t>4</w:t>
+              <w:t>5</w:t>
             </w:r>
             <w:r>
               <w:rPr>
@@ -943,7 +943,7 @@
               <w:lang w:bidi="ar-SA"/>
             </w:rPr>
           </w:pPr>
-          <w:hyperlink w:anchor="_Toc230170550" w:history="1">
+          <w:hyperlink w:anchor="_Toc230428495" w:history="1">
             <w:r>
               <w:rPr>
                 <w:rStyle w:val="Hyperlink"/>
@@ -964,7 +964,7 @@
                 <w:rStyle w:val="Hyperlink"/>
                 <w:noProof/>
               </w:rPr>
-              <w:t>Installation and Unistallation</w:t>
+              <w:t>Installation and Uninstallation</w:t>
             </w:r>
             <w:r>
               <w:rPr>
@@ -985,7 +985,7 @@
                 <w:noProof/>
                 <w:webHidden/>
               </w:rPr>
-              <w:instrText xml:space="preserve"> PAGEREF _Toc230170550 \h </w:instrText>
+              <w:instrText xml:space="preserve"> PAGEREF _Toc230428495 \h </w:instrText>
             </w:r>
             <w:r>
               <w:rPr>
@@ -1005,7 +1005,7 @@
                 <w:noProof/>
                 <w:webHidden/>
               </w:rPr>
-              <w:t>4</w:t>
+              <w:t>5</w:t>
             </w:r>
             <w:r>
               <w:rPr>
@@ -1028,7 +1028,7 @@
               <w:lang w:bidi="ar-SA"/>
             </w:rPr>
           </w:pPr>
-          <w:hyperlink w:anchor="_Toc230170551" w:history="1">
+          <w:hyperlink w:anchor="_Toc230428496" w:history="1">
             <w:r>
               <w:rPr>
                 <w:rStyle w:val="Hyperlink"/>
@@ -1069,7 +1069,7 @@
                 <w:noProof/>
                 <w:webHidden/>
               </w:rPr>
-              <w:instrText xml:space="preserve"> PAGEREF _Toc230170551 \h </w:instrText>
+              <w:instrText xml:space="preserve"> PAGEREF _Toc230428496 \h </w:instrText>
             </w:r>
             <w:r>
               <w:rPr>
@@ -1089,7 +1089,7 @@
                 <w:noProof/>
                 <w:webHidden/>
               </w:rPr>
-              <w:t>6</w:t>
+              <w:t>7</w:t>
             </w:r>
             <w:r>
               <w:rPr>
@@ -1112,7 +1112,7 @@
               <w:lang w:bidi="ar-SA"/>
             </w:rPr>
           </w:pPr>
-          <w:hyperlink w:anchor="_Toc230170552" w:history="1">
+          <w:hyperlink w:anchor="_Toc230428497" w:history="1">
             <w:r>
               <w:rPr>
                 <w:rStyle w:val="Hyperlink"/>
@@ -1153,7 +1153,7 @@
                 <w:noProof/>
                 <w:webHidden/>
               </w:rPr>
-              <w:instrText xml:space="preserve"> PAGEREF _Toc230170552 \h </w:instrText>
+              <w:instrText xml:space="preserve"> PAGEREF _Toc230428497 \h </w:instrText>
             </w:r>
             <w:r>
               <w:rPr>
@@ -1173,7 +1173,7 @@
                 <w:noProof/>
                 <w:webHidden/>
               </w:rPr>
-              <w:t>7</w:t>
+              <w:t>8</w:t>
             </w:r>
             <w:r>
               <w:rPr>
@@ -1199,7 +1199,7 @@
               <w:lang w:bidi="ar-SA"/>
             </w:rPr>
           </w:pPr>
-          <w:hyperlink w:anchor="_Toc230170553" w:history="1">
+          <w:hyperlink w:anchor="_Toc230428498" w:history="1">
             <w:r>
               <w:rPr>
                 <w:rStyle w:val="Hyperlink"/>
@@ -1243,7 +1243,7 @@
                 <w:noProof/>
                 <w:webHidden/>
               </w:rPr>
-              <w:instrText xml:space="preserve"> PAGEREF _Toc230170553 \h </w:instrText>
+              <w:instrText xml:space="preserve"> PAGEREF _Toc230428498 \h </w:instrText>
             </w:r>
             <w:r>
               <w:rPr>
@@ -1263,7 +1263,7 @@
                 <w:noProof/>
                 <w:webHidden/>
               </w:rPr>
-              <w:t>8</w:t>
+              <w:t>9</w:t>
             </w:r>
             <w:r>
               <w:rPr>
@@ -1286,7 +1286,7 @@
               <w:lang w:bidi="ar-SA"/>
             </w:rPr>
           </w:pPr>
-          <w:hyperlink w:anchor="_Toc230170554" w:history="1">
+          <w:hyperlink w:anchor="_Toc230428499" w:history="1">
             <w:r>
               <w:rPr>
                 <w:rStyle w:val="Hyperlink"/>
@@ -1327,7 +1327,7 @@
                 <w:noProof/>
                 <w:webHidden/>
               </w:rPr>
-              <w:instrText xml:space="preserve"> PAGEREF _Toc230170554 \h </w:instrText>
+              <w:instrText xml:space="preserve"> PAGEREF _Toc230428499 \h </w:instrText>
             </w:r>
             <w:r>
               <w:rPr>
@@ -1347,7 +1347,7 @@
                 <w:noProof/>
                 <w:webHidden/>
               </w:rPr>
-              <w:t>8</w:t>
+              <w:t>9</w:t>
             </w:r>
             <w:r>
               <w:rPr>
@@ -1370,7 +1370,7 @@
               <w:lang w:bidi="ar-SA"/>
             </w:rPr>
           </w:pPr>
-          <w:hyperlink w:anchor="_Toc230170555" w:history="1">
+          <w:hyperlink w:anchor="_Toc230428500" w:history="1">
             <w:r>
               <w:rPr>
                 <w:rStyle w:val="Hyperlink"/>
@@ -1411,7 +1411,7 @@
                 <w:noProof/>
                 <w:webHidden/>
               </w:rPr>
-              <w:instrText xml:space="preserve"> PAGEREF _Toc230170555 \h </w:instrText>
+              <w:instrText xml:space="preserve"> PAGEREF _Toc230428500 \h </w:instrText>
             </w:r>
             <w:r>
               <w:rPr>
@@ -1431,7 +1431,7 @@
                 <w:noProof/>
                 <w:webHidden/>
               </w:rPr>
-              <w:t>9</w:t>
+              <w:t>10</w:t>
             </w:r>
             <w:r>
               <w:rPr>
@@ -1454,7 +1454,7 @@
               <w:lang w:bidi="ar-SA"/>
             </w:rPr>
           </w:pPr>
-          <w:hyperlink w:anchor="_Toc230170556" w:history="1">
+          <w:hyperlink w:anchor="_Toc230428501" w:history="1">
             <w:r>
               <w:rPr>
                 <w:rStyle w:val="Hyperlink"/>
@@ -1474,7 +1474,7 @@
                 <w:rStyle w:val="Hyperlink"/>
                 <w:noProof/>
               </w:rPr>
-              <w:t>The Workspace</w:t>
+              <w:t>The Main Canvas</w:t>
             </w:r>
             <w:r>
               <w:rPr>
@@ -1495,7 +1495,7 @@
                 <w:noProof/>
                 <w:webHidden/>
               </w:rPr>
-              <w:instrText xml:space="preserve"> PAGEREF _Toc230170556 \h </w:instrText>
+              <w:instrText xml:space="preserve"> PAGEREF _Toc230428501 \h </w:instrText>
             </w:r>
             <w:r>
               <w:rPr>
@@ -1515,7 +1515,179 @@
                 <w:noProof/>
                 <w:webHidden/>
               </w:rPr>
-              <w:t>10</w:t>
+              <w:t>11</w:t>
+            </w:r>
+            <w:r>
+              <w:rPr>
+                <w:noProof/>
+                <w:webHidden/>
+              </w:rPr>
+              <w:fldChar w:fldCharType="end"/>
+            </w:r>
+          </w:hyperlink>
+        </w:p>
+        <w:p>
+          <w:pPr>
+            <w:pStyle w:val="Verzeichnis3"/>
+            <w:tabs>
+              <w:tab w:val="left" w:pos="720"/>
+              <w:tab w:val="right" w:leader="dot" w:pos="8630"/>
+            </w:tabs>
+            <w:rPr>
+              <w:i w:val="0"/>
+              <w:noProof/>
+              <w:lang w:bidi="ar-SA"/>
+            </w:rPr>
+          </w:pPr>
+          <w:hyperlink w:anchor="_Toc230428502" w:history="1">
+            <w:r>
+              <w:rPr>
+                <w:rStyle w:val="Hyperlink"/>
+                <w:noProof/>
+              </w:rPr>
+              <w:t>c.</w:t>
+            </w:r>
+            <w:r>
+              <w:rPr>
+                <w:i w:val="0"/>
+                <w:noProof/>
+                <w:lang w:bidi="ar-SA"/>
+              </w:rPr>
+              <w:tab/>
+            </w:r>
+            <w:r>
+              <w:rPr>
+                <w:rStyle w:val="Hyperlink"/>
+                <w:noProof/>
+              </w:rPr>
+              <w:t>Tool Widgets</w:t>
+            </w:r>
+            <w:r>
+              <w:rPr>
+                <w:noProof/>
+                <w:webHidden/>
+              </w:rPr>
+              <w:tab/>
+            </w:r>
+            <w:r>
+              <w:rPr>
+                <w:noProof/>
+                <w:webHidden/>
+              </w:rPr>
+              <w:fldChar w:fldCharType="begin"/>
+            </w:r>
+            <w:r>
+              <w:rPr>
+                <w:noProof/>
+                <w:webHidden/>
+              </w:rPr>
+              <w:instrText xml:space="preserve"> PAGEREF _Toc230428502 \h </w:instrText>
+            </w:r>
+            <w:r>
+              <w:rPr>
+                <w:noProof/>
+                <w:webHidden/>
+              </w:rPr>
+            </w:r>
+            <w:r>
+              <w:rPr>
+                <w:noProof/>
+                <w:webHidden/>
+              </w:rPr>
+              <w:fldChar w:fldCharType="separate"/>
+            </w:r>
+            <w:r>
+              <w:rPr>
+                <w:noProof/>
+                <w:webHidden/>
+              </w:rPr>
+              <w:t>11</w:t>
+            </w:r>
+            <w:r>
+              <w:rPr>
+                <w:noProof/>
+                <w:webHidden/>
+              </w:rPr>
+              <w:fldChar w:fldCharType="end"/>
+            </w:r>
+          </w:hyperlink>
+        </w:p>
+        <w:p>
+          <w:pPr>
+            <w:pStyle w:val="Verzeichnis3"/>
+            <w:tabs>
+              <w:tab w:val="left" w:pos="720"/>
+              <w:tab w:val="right" w:leader="dot" w:pos="8630"/>
+            </w:tabs>
+            <w:rPr>
+              <w:i w:val="0"/>
+              <w:noProof/>
+              <w:lang w:bidi="ar-SA"/>
+            </w:rPr>
+          </w:pPr>
+          <w:hyperlink w:anchor="_Toc230428503" w:history="1">
+            <w:r>
+              <w:rPr>
+                <w:rStyle w:val="Hyperlink"/>
+                <w:noProof/>
+              </w:rPr>
+              <w:t>d.</w:t>
+            </w:r>
+            <w:r>
+              <w:rPr>
+                <w:i w:val="0"/>
+                <w:noProof/>
+                <w:lang w:bidi="ar-SA"/>
+              </w:rPr>
+              <w:tab/>
+            </w:r>
+            <w:r>
+              <w:rPr>
+                <w:rStyle w:val="Hyperlink"/>
+                <w:noProof/>
+              </w:rPr>
+              <w:t>Data Windows</w:t>
+            </w:r>
+            <w:r>
+              <w:rPr>
+                <w:noProof/>
+                <w:webHidden/>
+              </w:rPr>
+              <w:tab/>
+            </w:r>
+            <w:r>
+              <w:rPr>
+                <w:noProof/>
+                <w:webHidden/>
+              </w:rPr>
+              <w:fldChar w:fldCharType="begin"/>
+            </w:r>
+            <w:r>
+              <w:rPr>
+                <w:noProof/>
+                <w:webHidden/>
+              </w:rPr>
+              <w:instrText xml:space="preserve"> PAGEREF _Toc230428503 \h </w:instrText>
+            </w:r>
+            <w:r>
+              <w:rPr>
+                <w:noProof/>
+                <w:webHidden/>
+              </w:rPr>
+            </w:r>
+            <w:r>
+              <w:rPr>
+                <w:noProof/>
+                <w:webHidden/>
+              </w:rPr>
+              <w:fldChar w:fldCharType="separate"/>
+            </w:r>
+            <w:r>
+              <w:rPr>
+                <w:noProof/>
+                <w:webHidden/>
+              </w:rPr>
+              <w:t>11</w:t>
             </w:r>
             <w:r>
               <w:rPr>
@@ -1541,7 +1713,7 @@
               <w:lang w:bidi="ar-SA"/>
             </w:rPr>
           </w:pPr>
-          <w:hyperlink w:anchor="_Toc230170557" w:history="1">
+          <w:hyperlink w:anchor="_Toc230428504" w:history="1">
             <w:r>
               <w:rPr>
                 <w:rStyle w:val="Hyperlink"/>
@@ -1585,7 +1757,7 @@
                 <w:noProof/>
                 <w:webHidden/>
               </w:rPr>
-              <w:instrText xml:space="preserve"> PAGEREF _Toc230170557 \h </w:instrText>
+              <w:instrText xml:space="preserve"> PAGEREF _Toc230428504 \h </w:instrText>
             </w:r>
             <w:r>
               <w:rPr>
@@ -1605,7 +1777,7 @@
                 <w:noProof/>
                 <w:webHidden/>
               </w:rPr>
-              <w:t>10</w:t>
+              <w:t>11</w:t>
             </w:r>
             <w:r>
               <w:rPr>
@@ -1628,7 +1800,7 @@
               <w:lang w:bidi="ar-SA"/>
             </w:rPr>
           </w:pPr>
-          <w:hyperlink w:anchor="_Toc230170558" w:history="1">
+          <w:hyperlink w:anchor="_Toc230428505" w:history="1">
             <w:r>
               <w:rPr>
                 <w:rStyle w:val="Hyperlink"/>
@@ -1669,7 +1841,7 @@
                 <w:noProof/>
                 <w:webHidden/>
               </w:rPr>
-              <w:instrText xml:space="preserve"> PAGEREF _Toc230170558 \h </w:instrText>
+              <w:instrText xml:space="preserve"> PAGEREF _Toc230428505 \h </w:instrText>
             </w:r>
             <w:r>
               <w:rPr>
@@ -1689,7 +1861,7 @@
                 <w:noProof/>
                 <w:webHidden/>
               </w:rPr>
-              <w:t>10</w:t>
+              <w:t>11</w:t>
             </w:r>
             <w:r>
               <w:rPr>
@@ -1713,13 +1885,13 @@
               <w:lang w:bidi="ar-SA"/>
             </w:rPr>
           </w:pPr>
-          <w:hyperlink w:anchor="_Toc230170559" w:history="1">
+          <w:hyperlink w:anchor="_Toc230428506" w:history="1">
             <w:r>
               <w:rPr>
                 <w:rStyle w:val="Hyperlink"/>
                 <w:noProof/>
               </w:rPr>
-              <w:t>c.</w:t>
+              <w:t>e.</w:t>
             </w:r>
             <w:r>
               <w:rPr>
@@ -1755,7 +1927,7 @@
                 <w:noProof/>
                 <w:webHidden/>
               </w:rPr>
-              <w:instrText xml:space="preserve"> PAGEREF _Toc230170559 \h </w:instrText>
+              <w:instrText xml:space="preserve"> PAGEREF _Toc230428506 \h </w:instrText>
             </w:r>
             <w:r>
               <w:rPr>
@@ -1775,7 +1947,7 @@
                 <w:noProof/>
                 <w:webHidden/>
               </w:rPr>
-              <w:t>10</w:t>
+              <w:t>11</w:t>
             </w:r>
             <w:r>
               <w:rPr>
@@ -1799,13 +1971,13 @@
               <w:lang w:bidi="ar-SA"/>
             </w:rPr>
           </w:pPr>
-          <w:hyperlink w:anchor="_Toc230170560" w:history="1">
+          <w:hyperlink w:anchor="_Toc230428507" w:history="1">
             <w:r>
               <w:rPr>
                 <w:rStyle w:val="Hyperlink"/>
                 <w:noProof/>
               </w:rPr>
-              <w:t>d.</w:t>
+              <w:t>f.</w:t>
             </w:r>
             <w:r>
               <w:rPr>
@@ -1841,7 +2013,7 @@
                 <w:noProof/>
                 <w:webHidden/>
               </w:rPr>
-              <w:instrText xml:space="preserve"> PAGEREF _Toc230170560 \h </w:instrText>
+              <w:instrText xml:space="preserve"> PAGEREF _Toc230428507 \h </w:instrText>
             </w:r>
             <w:r>
               <w:rPr>
@@ -1861,7 +2033,7 @@
                 <w:noProof/>
                 <w:webHidden/>
               </w:rPr>
-              <w:t>10</w:t>
+              <w:t>11</w:t>
             </w:r>
             <w:r>
               <w:rPr>
@@ -1885,13 +2057,13 @@
               <w:lang w:bidi="ar-SA"/>
             </w:rPr>
           </w:pPr>
-          <w:hyperlink w:anchor="_Toc230170561" w:history="1">
+          <w:hyperlink w:anchor="_Toc230428508" w:history="1">
             <w:r>
               <w:rPr>
                 <w:rStyle w:val="Hyperlink"/>
                 <w:noProof/>
               </w:rPr>
-              <w:t>e.</w:t>
+              <w:t>g.</w:t>
             </w:r>
             <w:r>
               <w:rPr>
@@ -1927,7 +2099,7 @@
                 <w:noProof/>
                 <w:webHidden/>
               </w:rPr>
-              <w:instrText xml:space="preserve"> PAGEREF _Toc230170561 \h </w:instrText>
+              <w:instrText xml:space="preserve"> PAGEREF _Toc230428508 \h </w:instrText>
             </w:r>
             <w:r>
               <w:rPr>
@@ -1947,7 +2119,7 @@
                 <w:noProof/>
                 <w:webHidden/>
               </w:rPr>
-              <w:t>11</w:t>
+              <w:t>12</w:t>
             </w:r>
             <w:r>
               <w:rPr>
@@ -1970,7 +2142,7 @@
               <w:lang w:bidi="ar-SA"/>
             </w:rPr>
           </w:pPr>
-          <w:hyperlink w:anchor="_Toc230170562" w:history="1">
+          <w:hyperlink w:anchor="_Toc230428509" w:history="1">
             <w:r>
               <w:rPr>
                 <w:rStyle w:val="Hyperlink"/>
@@ -2011,7 +2183,7 @@
                 <w:noProof/>
                 <w:webHidden/>
               </w:rPr>
-              <w:instrText xml:space="preserve"> PAGEREF _Toc230170562 \h </w:instrText>
+              <w:instrText xml:space="preserve"> PAGEREF _Toc230428509 \h </w:instrText>
             </w:r>
             <w:r>
               <w:rPr>
@@ -2031,7 +2203,7 @@
                 <w:noProof/>
                 <w:webHidden/>
               </w:rPr>
-              <w:t>11</w:t>
+              <w:t>12</w:t>
             </w:r>
             <w:r>
               <w:rPr>
@@ -2055,13 +2227,13 @@
               <w:lang w:bidi="ar-SA"/>
             </w:rPr>
           </w:pPr>
-          <w:hyperlink w:anchor="_Toc230170563" w:history="1">
+          <w:hyperlink w:anchor="_Toc230428510" w:history="1">
             <w:r>
               <w:rPr>
                 <w:rStyle w:val="Hyperlink"/>
                 <w:noProof/>
               </w:rPr>
-              <w:t>f.</w:t>
+              <w:t>h.</w:t>
             </w:r>
             <w:r>
               <w:rPr>
@@ -2097,7 +2269,7 @@
                 <w:noProof/>
                 <w:webHidden/>
               </w:rPr>
-              <w:instrText xml:space="preserve"> PAGEREF _Toc230170563 \h </w:instrText>
+              <w:instrText xml:space="preserve"> PAGEREF _Toc230428510 \h </w:instrText>
             </w:r>
             <w:r>
               <w:rPr>
@@ -2117,7 +2289,7 @@
                 <w:noProof/>
                 <w:webHidden/>
               </w:rPr>
-              <w:t>11</w:t>
+              <w:t>12</w:t>
             </w:r>
             <w:r>
               <w:rPr>
@@ -2141,13 +2313,13 @@
               <w:lang w:bidi="ar-SA"/>
             </w:rPr>
           </w:pPr>
-          <w:hyperlink w:anchor="_Toc230170564" w:history="1">
+          <w:hyperlink w:anchor="_Toc230428511" w:history="1">
             <w:r>
               <w:rPr>
                 <w:rStyle w:val="Hyperlink"/>
                 <w:noProof/>
               </w:rPr>
-              <w:t>g.</w:t>
+              <w:t>i.</w:t>
             </w:r>
             <w:r>
               <w:rPr>
@@ -2183,7 +2355,7 @@
                 <w:noProof/>
                 <w:webHidden/>
               </w:rPr>
-              <w:instrText xml:space="preserve"> PAGEREF _Toc230170564 \h </w:instrText>
+              <w:instrText xml:space="preserve"> PAGEREF _Toc230428511 \h </w:instrText>
             </w:r>
             <w:r>
               <w:rPr>
@@ -2203,7 +2375,7 @@
                 <w:noProof/>
                 <w:webHidden/>
               </w:rPr>
-              <w:t>11</w:t>
+              <w:t>12</w:t>
             </w:r>
             <w:r>
               <w:rPr>
@@ -2227,13 +2399,13 @@
               <w:lang w:bidi="ar-SA"/>
             </w:rPr>
           </w:pPr>
-          <w:hyperlink w:anchor="_Toc230170565" w:history="1">
+          <w:hyperlink w:anchor="_Toc230428512" w:history="1">
             <w:r>
               <w:rPr>
                 <w:rStyle w:val="Hyperlink"/>
                 <w:noProof/>
               </w:rPr>
-              <w:t>h.</w:t>
+              <w:t>j.</w:t>
             </w:r>
             <w:r>
               <w:rPr>
@@ -2269,7 +2441,7 @@
                 <w:noProof/>
                 <w:webHidden/>
               </w:rPr>
-              <w:instrText xml:space="preserve"> PAGEREF _Toc230170565 \h </w:instrText>
+              <w:instrText xml:space="preserve"> PAGEREF _Toc230428512 \h </w:instrText>
             </w:r>
             <w:r>
               <w:rPr>
@@ -2289,7 +2461,7 @@
                 <w:noProof/>
                 <w:webHidden/>
               </w:rPr>
-              <w:t>11</w:t>
+              <w:t>12</w:t>
             </w:r>
             <w:r>
               <w:rPr>
@@ -2315,7 +2487,7 @@
               <w:lang w:bidi="ar-SA"/>
             </w:rPr>
           </w:pPr>
-          <w:hyperlink w:anchor="_Toc230170566" w:history="1">
+          <w:hyperlink w:anchor="_Toc230428513" w:history="1">
             <w:r>
               <w:rPr>
                 <w:rStyle w:val="Hyperlink"/>
@@ -2359,7 +2531,7 @@
                 <w:noProof/>
                 <w:webHidden/>
               </w:rPr>
-              <w:instrText xml:space="preserve"> PAGEREF _Toc230170566 \h </w:instrText>
+              <w:instrText xml:space="preserve"> PAGEREF _Toc230428513 \h </w:instrText>
             </w:r>
             <w:r>
               <w:rPr>
@@ -2379,7 +2551,7 @@
                 <w:noProof/>
                 <w:webHidden/>
               </w:rPr>
-              <w:t>12</w:t>
+              <w:t>13</w:t>
             </w:r>
             <w:r>
               <w:rPr>
@@ -2402,7 +2574,7 @@
               <w:lang w:bidi="ar-SA"/>
             </w:rPr>
           </w:pPr>
-          <w:hyperlink w:anchor="_Toc230170567" w:history="1">
+          <w:hyperlink w:anchor="_Toc230428514" w:history="1">
             <w:r>
               <w:rPr>
                 <w:rStyle w:val="Hyperlink"/>
@@ -2443,7 +2615,7 @@
                 <w:noProof/>
                 <w:webHidden/>
               </w:rPr>
-              <w:instrText xml:space="preserve"> PAGEREF _Toc230170567 \h </w:instrText>
+              <w:instrText xml:space="preserve"> PAGEREF _Toc230428514 \h </w:instrText>
             </w:r>
             <w:r>
               <w:rPr>
@@ -2463,7 +2635,7 @@
                 <w:noProof/>
                 <w:webHidden/>
               </w:rPr>
-              <w:t>12</w:t>
+              <w:t>13</w:t>
             </w:r>
             <w:r>
               <w:rPr>
@@ -2486,7 +2658,7 @@
               <w:lang w:bidi="ar-SA"/>
             </w:rPr>
           </w:pPr>
-          <w:hyperlink w:anchor="_Toc230170568" w:history="1">
+          <w:hyperlink w:anchor="_Toc230428515" w:history="1">
             <w:r>
               <w:rPr>
                 <w:rStyle w:val="Hyperlink"/>
@@ -2527,7 +2699,7 @@
                 <w:noProof/>
                 <w:webHidden/>
               </w:rPr>
-              <w:instrText xml:space="preserve"> PAGEREF _Toc230170568 \h </w:instrText>
+              <w:instrText xml:space="preserve"> PAGEREF _Toc230428515 \h </w:instrText>
             </w:r>
             <w:r>
               <w:rPr>
@@ -2547,7 +2719,7 @@
                 <w:noProof/>
                 <w:webHidden/>
               </w:rPr>
-              <w:t>12</w:t>
+              <w:t>13</w:t>
             </w:r>
             <w:r>
               <w:rPr>
@@ -2571,13 +2743,13 @@
               <w:lang w:bidi="ar-SA"/>
             </w:rPr>
           </w:pPr>
-          <w:hyperlink w:anchor="_Toc230170569" w:history="1">
+          <w:hyperlink w:anchor="_Toc230428516" w:history="1">
             <w:r>
               <w:rPr>
                 <w:rStyle w:val="Hyperlink"/>
                 <w:noProof/>
               </w:rPr>
-              <w:t>i.</w:t>
+              <w:t>k.</w:t>
             </w:r>
             <w:r>
               <w:rPr>
@@ -2613,7 +2785,7 @@
                 <w:noProof/>
                 <w:webHidden/>
               </w:rPr>
-              <w:instrText xml:space="preserve"> PAGEREF _Toc230170569 \h </w:instrText>
+              <w:instrText xml:space="preserve"> PAGEREF _Toc230428516 \h </w:instrText>
             </w:r>
             <w:r>
               <w:rPr>
@@ -2633,7 +2805,7 @@
                 <w:noProof/>
                 <w:webHidden/>
               </w:rPr>
-              <w:t>12</w:t>
+              <w:t>13</w:t>
             </w:r>
             <w:r>
               <w:rPr>
@@ -2657,13 +2829,13 @@
               <w:lang w:bidi="ar-SA"/>
             </w:rPr>
           </w:pPr>
-          <w:hyperlink w:anchor="_Toc230170570" w:history="1">
+          <w:hyperlink w:anchor="_Toc230428517" w:history="1">
             <w:r>
               <w:rPr>
                 <w:rStyle w:val="Hyperlink"/>
                 <w:noProof/>
               </w:rPr>
-              <w:t>j.</w:t>
+              <w:t>l.</w:t>
             </w:r>
             <w:r>
               <w:rPr>
@@ -2699,7 +2871,7 @@
                 <w:noProof/>
                 <w:webHidden/>
               </w:rPr>
-              <w:instrText xml:space="preserve"> PAGEREF _Toc230170570 \h </w:instrText>
+              <w:instrText xml:space="preserve"> PAGEREF _Toc230428517 \h </w:instrText>
             </w:r>
             <w:r>
               <w:rPr>
@@ -2719,7 +2891,7 @@
                 <w:noProof/>
                 <w:webHidden/>
               </w:rPr>
-              <w:t>12</w:t>
+              <w:t>13</w:t>
             </w:r>
             <w:r>
               <w:rPr>
@@ -2743,13 +2915,13 @@
               <w:lang w:bidi="ar-SA"/>
             </w:rPr>
           </w:pPr>
-          <w:hyperlink w:anchor="_Toc230170571" w:history="1">
+          <w:hyperlink w:anchor="_Toc230428518" w:history="1">
             <w:r>
               <w:rPr>
                 <w:rStyle w:val="Hyperlink"/>
                 <w:noProof/>
               </w:rPr>
-              <w:t>k.</w:t>
+              <w:t>m.</w:t>
             </w:r>
             <w:r>
               <w:rPr>
@@ -2785,7 +2957,7 @@
                 <w:noProof/>
                 <w:webHidden/>
               </w:rPr>
-              <w:instrText xml:space="preserve"> PAGEREF _Toc230170571 \h </w:instrText>
+              <w:instrText xml:space="preserve"> PAGEREF _Toc230428518 \h </w:instrText>
             </w:r>
             <w:r>
               <w:rPr>
@@ -2805,7 +2977,7 @@
                 <w:noProof/>
                 <w:webHidden/>
               </w:rPr>
-              <w:t>12</w:t>
+              <w:t>13</w:t>
             </w:r>
             <w:r>
               <w:rPr>
@@ -2829,13 +3001,13 @@
               <w:lang w:bidi="ar-SA"/>
             </w:rPr>
           </w:pPr>
-          <w:hyperlink w:anchor="_Toc230170572" w:history="1">
+          <w:hyperlink w:anchor="_Toc230428519" w:history="1">
             <w:r>
               <w:rPr>
                 <w:rStyle w:val="Hyperlink"/>
                 <w:noProof/>
               </w:rPr>
-              <w:t>l.</w:t>
+              <w:t>n.</w:t>
             </w:r>
             <w:r>
               <w:rPr>
@@ -2871,7 +3043,7 @@
                 <w:noProof/>
                 <w:webHidden/>
               </w:rPr>
-              <w:instrText xml:space="preserve"> PAGEREF _Toc230170572 \h </w:instrText>
+              <w:instrText xml:space="preserve"> PAGEREF _Toc230428519 \h </w:instrText>
             </w:r>
             <w:r>
               <w:rPr>
@@ -2891,7 +3063,7 @@
                 <w:noProof/>
                 <w:webHidden/>
               </w:rPr>
-              <w:t>12</w:t>
+              <w:t>13</w:t>
             </w:r>
             <w:r>
               <w:rPr>
@@ -2914,7 +3086,7 @@
               <w:lang w:bidi="ar-SA"/>
             </w:rPr>
           </w:pPr>
-          <w:hyperlink w:anchor="_Toc230170573" w:history="1">
+          <w:hyperlink w:anchor="_Toc230428520" w:history="1">
             <w:r>
               <w:rPr>
                 <w:rStyle w:val="Hyperlink"/>
@@ -2934,6 +3106,90 @@
                 <w:rStyle w:val="Hyperlink"/>
                 <w:noProof/>
               </w:rPr>
+              <w:t>Clip Planes</w:t>
+            </w:r>
+            <w:r>
+              <w:rPr>
+                <w:noProof/>
+                <w:webHidden/>
+              </w:rPr>
+              <w:tab/>
+            </w:r>
+            <w:r>
+              <w:rPr>
+                <w:noProof/>
+                <w:webHidden/>
+              </w:rPr>
+              <w:fldChar w:fldCharType="begin"/>
+            </w:r>
+            <w:r>
+              <w:rPr>
+                <w:noProof/>
+                <w:webHidden/>
+              </w:rPr>
+              <w:instrText xml:space="preserve"> PAGEREF _Toc230428520 \h </w:instrText>
+            </w:r>
+            <w:r>
+              <w:rPr>
+                <w:noProof/>
+                <w:webHidden/>
+              </w:rPr>
+            </w:r>
+            <w:r>
+              <w:rPr>
+                <w:noProof/>
+                <w:webHidden/>
+              </w:rPr>
+              <w:fldChar w:fldCharType="separate"/>
+            </w:r>
+            <w:r>
+              <w:rPr>
+                <w:noProof/>
+                <w:webHidden/>
+              </w:rPr>
+              <w:t>14</w:t>
+            </w:r>
+            <w:r>
+              <w:rPr>
+                <w:noProof/>
+                <w:webHidden/>
+              </w:rPr>
+              <w:fldChar w:fldCharType="end"/>
+            </w:r>
+          </w:hyperlink>
+        </w:p>
+        <w:p>
+          <w:pPr>
+            <w:pStyle w:val="Verzeichnis2"/>
+            <w:tabs>
+              <w:tab w:val="left" w:pos="720"/>
+              <w:tab w:val="right" w:leader="dot" w:pos="8630"/>
+            </w:tabs>
+            <w:rPr>
+              <w:noProof/>
+              <w:lang w:bidi="ar-SA"/>
+            </w:rPr>
+          </w:pPr>
+          <w:hyperlink w:anchor="_Toc230428521" w:history="1">
+            <w:r>
+              <w:rPr>
+                <w:rStyle w:val="Hyperlink"/>
+                <w:noProof/>
+              </w:rPr>
+              <w:t>XII.</w:t>
+            </w:r>
+            <w:r>
+              <w:rPr>
+                <w:noProof/>
+                <w:lang w:bidi="ar-SA"/>
+              </w:rPr>
+              <w:tab/>
+            </w:r>
+            <w:r>
+              <w:rPr>
+                <w:rStyle w:val="Hyperlink"/>
+                <w:noProof/>
+              </w:rPr>
               <w:t>The Render Window Revisited</w:t>
             </w:r>
             <w:r>
@@ -2955,7 +3211,7 @@
                 <w:noProof/>
                 <w:webHidden/>
               </w:rPr>
-              <w:instrText xml:space="preserve"> PAGEREF _Toc230170573 \h </w:instrText>
+              <w:instrText xml:space="preserve"> PAGEREF _Toc230428521 \h </w:instrText>
             </w:r>
             <w:r>
               <w:rPr>
@@ -2975,7 +3231,7 @@
                 <w:noProof/>
                 <w:webHidden/>
               </w:rPr>
-              <w:t>13</w:t>
+              <w:t>14</w:t>
             </w:r>
             <w:r>
               <w:rPr>
@@ -2999,13 +3255,13 @@
               <w:lang w:bidi="ar-SA"/>
             </w:rPr>
           </w:pPr>
-          <w:hyperlink w:anchor="_Toc230170574" w:history="1">
+          <w:hyperlink w:anchor="_Toc230428522" w:history="1">
             <w:r>
               <w:rPr>
                 <w:rStyle w:val="Hyperlink"/>
                 <w:noProof/>
               </w:rPr>
-              <w:t>m.</w:t>
+              <w:t>o.</w:t>
             </w:r>
             <w:r>
               <w:rPr>
@@ -3041,7 +3297,7 @@
                 <w:noProof/>
                 <w:webHidden/>
               </w:rPr>
-              <w:instrText xml:space="preserve"> PAGEREF _Toc230170574 \h </w:instrText>
+              <w:instrText xml:space="preserve"> PAGEREF _Toc230428522 \h </w:instrText>
             </w:r>
             <w:r>
               <w:rPr>
@@ -3061,7 +3317,7 @@
                 <w:noProof/>
                 <w:webHidden/>
               </w:rPr>
-              <w:t>13</w:t>
+              <w:t>14</w:t>
             </w:r>
             <w:r>
               <w:rPr>
@@ -3085,13 +3341,13 @@
               <w:lang w:bidi="ar-SA"/>
             </w:rPr>
           </w:pPr>
-          <w:hyperlink w:anchor="_Toc230170575" w:history="1">
+          <w:hyperlink w:anchor="_Toc230428523" w:history="1">
             <w:r>
               <w:rPr>
                 <w:rStyle w:val="Hyperlink"/>
                 <w:noProof/>
               </w:rPr>
-              <w:t>n.</w:t>
+              <w:t>p.</w:t>
             </w:r>
             <w:r>
               <w:rPr>
@@ -3127,7 +3383,7 @@
                 <w:noProof/>
                 <w:webHidden/>
               </w:rPr>
-              <w:instrText xml:space="preserve"> PAGEREF _Toc230170575 \h </w:instrText>
+              <w:instrText xml:space="preserve"> PAGEREF _Toc230428523 \h </w:instrText>
             </w:r>
             <w:r>
               <w:rPr>
@@ -3147,7 +3403,7 @@
                 <w:noProof/>
                 <w:webHidden/>
               </w:rPr>
-              <w:t>13</w:t>
+              <w:t>14</w:t>
             </w:r>
             <w:r>
               <w:rPr>
@@ -3170,13 +3426,13 @@
               <w:lang w:bidi="ar-SA"/>
             </w:rPr>
           </w:pPr>
-          <w:hyperlink w:anchor="_Toc230170576" w:history="1">
+          <w:hyperlink w:anchor="_Toc230428524" w:history="1">
             <w:r>
               <w:rPr>
                 <w:rStyle w:val="Hyperlink"/>
                 <w:noProof/>
               </w:rPr>
-              <w:t>XII.</w:t>
+              <w:t>XIII.</w:t>
             </w:r>
             <w:r>
               <w:rPr>
@@ -3211,7 +3467,7 @@
                 <w:noProof/>
                 <w:webHidden/>
               </w:rPr>
-              <w:instrText xml:space="preserve"> PAGEREF _Toc230170576 \h </w:instrText>
+              <w:instrText xml:space="preserve"> PAGEREF _Toc230428524 \h </w:instrText>
             </w:r>
             <w:r>
               <w:rPr>
@@ -3231,7 +3487,7 @@
                 <w:noProof/>
                 <w:webHidden/>
               </w:rPr>
-              <w:t>13</w:t>
+              <w:t>14</w:t>
             </w:r>
             <w:r>
               <w:rPr>
@@ -3255,13 +3511,13 @@
               <w:lang w:bidi="ar-SA"/>
             </w:rPr>
           </w:pPr>
-          <w:hyperlink w:anchor="_Toc230170577" w:history="1">
+          <w:hyperlink w:anchor="_Toc230428525" w:history="1">
             <w:r>
               <w:rPr>
                 <w:rStyle w:val="Hyperlink"/>
                 <w:noProof/>
               </w:rPr>
-              <w:t>o.</w:t>
+              <w:t>q.</w:t>
             </w:r>
             <w:r>
               <w:rPr>
@@ -3297,7 +3553,7 @@
                 <w:noProof/>
                 <w:webHidden/>
               </w:rPr>
-              <w:instrText xml:space="preserve"> PAGEREF _Toc230170577 \h </w:instrText>
+              <w:instrText xml:space="preserve"> PAGEREF _Toc230428525 \h </w:instrText>
             </w:r>
             <w:r>
               <w:rPr>
@@ -3317,7 +3573,7 @@
                 <w:noProof/>
                 <w:webHidden/>
               </w:rPr>
-              <w:t>13</w:t>
+              <w:t>14</w:t>
             </w:r>
             <w:r>
               <w:rPr>
@@ -3340,13 +3596,13 @@
               <w:lang w:bidi="ar-SA"/>
             </w:rPr>
           </w:pPr>
-          <w:hyperlink w:anchor="_Toc230170578" w:history="1">
+          <w:hyperlink w:anchor="_Toc230428526" w:history="1">
             <w:r>
               <w:rPr>
                 <w:rStyle w:val="Hyperlink"/>
                 <w:noProof/>
               </w:rPr>
-              <w:t>XIII.</w:t>
+              <w:t>XIV.</w:t>
             </w:r>
             <w:r>
               <w:rPr>
@@ -3381,7 +3637,7 @@
                 <w:noProof/>
                 <w:webHidden/>
               </w:rPr>
-              <w:instrText xml:space="preserve"> PAGEREF _Toc230170578 \h </w:instrText>
+              <w:instrText xml:space="preserve"> PAGEREF _Toc230428526 \h </w:instrText>
             </w:r>
             <w:r>
               <w:rPr>
@@ -3401,7 +3657,7 @@
                 <w:noProof/>
                 <w:webHidden/>
               </w:rPr>
-              <w:t>13</w:t>
+              <w:t>14</w:t>
             </w:r>
             <w:r>
               <w:rPr>
@@ -3424,13 +3680,13 @@
               <w:lang w:bidi="ar-SA"/>
             </w:rPr>
           </w:pPr>
-          <w:hyperlink w:anchor="_Toc230170579" w:history="1">
+          <w:hyperlink w:anchor="_Toc230428527" w:history="1">
             <w:r>
               <w:rPr>
                 <w:rStyle w:val="Hyperlink"/>
                 <w:noProof/>
               </w:rPr>
-              <w:t>XIV.</w:t>
+              <w:t>XV.</w:t>
             </w:r>
             <w:r>
               <w:rPr>
@@ -3465,7 +3721,7 @@
                 <w:noProof/>
                 <w:webHidden/>
               </w:rPr>
-              <w:instrText xml:space="preserve"> PAGEREF _Toc230170579 \h </w:instrText>
+              <w:instrText xml:space="preserve"> PAGEREF _Toc230428527 \h </w:instrText>
             </w:r>
             <w:r>
               <w:rPr>
@@ -3485,7 +3741,7 @@
                 <w:noProof/>
                 <w:webHidden/>
               </w:rPr>
-              <w:t>13</w:t>
+              <w:t>15</w:t>
             </w:r>
             <w:r>
               <w:rPr>
@@ -3511,7 +3767,7 @@
               <w:lang w:bidi="ar-SA"/>
             </w:rPr>
           </w:pPr>
-          <w:hyperlink w:anchor="_Toc230170580" w:history="1">
+          <w:hyperlink w:anchor="_Toc230428528" w:history="1">
             <w:r>
               <w:rPr>
                 <w:rStyle w:val="Hyperlink"/>
@@ -3555,7 +3811,7 @@
                 <w:noProof/>
                 <w:webHidden/>
               </w:rPr>
-              <w:instrText xml:space="preserve"> PAGEREF _Toc230170580 \h </w:instrText>
+              <w:instrText xml:space="preserve"> PAGEREF _Toc230428528 \h </w:instrText>
             </w:r>
             <w:r>
               <w:rPr>
@@ -3575,7 +3831,7 @@
                 <w:noProof/>
                 <w:webHidden/>
               </w:rPr>
-              <w:t>14</w:t>
+              <w:t>15</w:t>
             </w:r>
             <w:r>
               <w:rPr>
@@ -3601,7 +3857,7 @@
               <w:lang w:bidi="ar-SA"/>
             </w:rPr>
           </w:pPr>
-          <w:hyperlink w:anchor="_Toc230170581" w:history="1">
+          <w:hyperlink w:anchor="_Toc230428529" w:history="1">
             <w:r>
               <w:rPr>
                 <w:rStyle w:val="Hyperlink"/>
@@ -3645,7 +3901,7 @@
                 <w:noProof/>
                 <w:webHidden/>
               </w:rPr>
-              <w:instrText xml:space="preserve"> PAGEREF _Toc230170581 \h </w:instrText>
+              <w:instrText xml:space="preserve"> PAGEREF _Toc230428529 \h </w:instrText>
             </w:r>
             <w:r>
               <w:rPr>
@@ -3665,7 +3921,7 @@
                 <w:noProof/>
                 <w:webHidden/>
               </w:rPr>
-              <w:t>15</w:t>
+              <w:t>16</w:t>
             </w:r>
             <w:r>
               <w:rPr>
@@ -3688,13 +3944,13 @@
               <w:lang w:bidi="ar-SA"/>
             </w:rPr>
           </w:pPr>
-          <w:hyperlink w:anchor="_Toc230170582" w:history="1">
+          <w:hyperlink w:anchor="_Toc230428530" w:history="1">
             <w:r>
               <w:rPr>
                 <w:rStyle w:val="Hyperlink"/>
                 <w:noProof/>
               </w:rPr>
-              <w:t>XV.</w:t>
+              <w:t>XVI.</w:t>
             </w:r>
             <w:r>
               <w:rPr>
@@ -3729,7 +3985,7 @@
                 <w:noProof/>
                 <w:webHidden/>
               </w:rPr>
-              <w:instrText xml:space="preserve"> PAGEREF _Toc230170582 \h </w:instrText>
+              <w:instrText xml:space="preserve"> PAGEREF _Toc230428530 \h </w:instrText>
             </w:r>
             <w:r>
               <w:rPr>
@@ -3749,7 +4005,7 @@
                 <w:noProof/>
                 <w:webHidden/>
               </w:rPr>
-              <w:t>15</w:t>
+              <w:t>16</w:t>
             </w:r>
             <w:r>
               <w:rPr>
@@ -3772,13 +4028,13 @@
               <w:lang w:bidi="ar-SA"/>
             </w:rPr>
           </w:pPr>
-          <w:hyperlink w:anchor="_Toc230170583" w:history="1">
+          <w:hyperlink w:anchor="_Toc230428531" w:history="1">
             <w:r>
               <w:rPr>
                 <w:rStyle w:val="Hyperlink"/>
                 <w:noProof/>
               </w:rPr>
-              <w:t>XVI.</w:t>
+              <w:t>XVII.</w:t>
             </w:r>
             <w:r>
               <w:rPr>
@@ -3813,7 +4069,7 @@
                 <w:noProof/>
                 <w:webHidden/>
               </w:rPr>
-              <w:instrText xml:space="preserve"> PAGEREF _Toc230170583 \h </w:instrText>
+              <w:instrText xml:space="preserve"> PAGEREF _Toc230428531 \h </w:instrText>
             </w:r>
             <w:r>
               <w:rPr>
@@ -3833,7 +4089,7 @@
                 <w:noProof/>
                 <w:webHidden/>
               </w:rPr>
-              <w:t>15</w:t>
+              <w:t>16</w:t>
             </w:r>
             <w:r>
               <w:rPr>
@@ -3856,13 +4112,13 @@
               <w:lang w:bidi="ar-SA"/>
             </w:rPr>
           </w:pPr>
-          <w:hyperlink w:anchor="_Toc230170584" w:history="1">
+          <w:hyperlink w:anchor="_Toc230428532" w:history="1">
             <w:r>
               <w:rPr>
                 <w:rStyle w:val="Hyperlink"/>
                 <w:noProof/>
               </w:rPr>
-              <w:t>XVII.</w:t>
+              <w:t>XVIII.</w:t>
             </w:r>
             <w:r>
               <w:rPr>
@@ -3897,7 +4153,7 @@
                 <w:noProof/>
                 <w:webHidden/>
               </w:rPr>
-              <w:instrText xml:space="preserve"> PAGEREF _Toc230170584 \h </w:instrText>
+              <w:instrText xml:space="preserve"> PAGEREF _Toc230428532 \h </w:instrText>
             </w:r>
             <w:r>
               <w:rPr>
@@ -3917,7 +4173,7 @@
                 <w:noProof/>
                 <w:webHidden/>
               </w:rPr>
-              <w:t>15</w:t>
+              <w:t>16</w:t>
             </w:r>
             <w:r>
               <w:rPr>
@@ -3940,13 +4196,13 @@
               <w:lang w:bidi="ar-SA"/>
             </w:rPr>
           </w:pPr>
-          <w:hyperlink w:anchor="_Toc230170585" w:history="1">
+          <w:hyperlink w:anchor="_Toc230428533" w:history="1">
             <w:r>
               <w:rPr>
                 <w:rStyle w:val="Hyperlink"/>
                 <w:noProof/>
               </w:rPr>
-              <w:t>XVIII.</w:t>
+              <w:t>XIX.</w:t>
             </w:r>
             <w:r>
               <w:rPr>
@@ -3981,7 +4237,7 @@
                 <w:noProof/>
                 <w:webHidden/>
               </w:rPr>
-              <w:instrText xml:space="preserve"> PAGEREF _Toc230170585 \h </w:instrText>
+              <w:instrText xml:space="preserve"> PAGEREF _Toc230428533 \h </w:instrText>
             </w:r>
             <w:r>
               <w:rPr>
@@ -4001,7 +4257,7 @@
                 <w:noProof/>
                 <w:webHidden/>
               </w:rPr>
-              <w:t>15</w:t>
+              <w:t>16</w:t>
             </w:r>
             <w:r>
               <w:rPr>
@@ -4024,13 +4280,13 @@
               <w:lang w:bidi="ar-SA"/>
             </w:rPr>
           </w:pPr>
-          <w:hyperlink w:anchor="_Toc230170586" w:history="1">
+          <w:hyperlink w:anchor="_Toc230428534" w:history="1">
             <w:r>
               <w:rPr>
                 <w:rStyle w:val="Hyperlink"/>
                 <w:noProof/>
               </w:rPr>
-              <w:t>XIX.</w:t>
+              <w:t>XX.</w:t>
             </w:r>
             <w:r>
               <w:rPr>
@@ -4065,7 +4321,7 @@
                 <w:noProof/>
                 <w:webHidden/>
               </w:rPr>
-              <w:instrText xml:space="preserve"> PAGEREF _Toc230170586 \h </w:instrText>
+              <w:instrText xml:space="preserve"> PAGEREF _Toc230428534 \h </w:instrText>
             </w:r>
             <w:r>
               <w:rPr>
@@ -4085,7 +4341,7 @@
                 <w:noProof/>
                 <w:webHidden/>
               </w:rPr>
-              <w:t>16</w:t>
+              <w:t>17</w:t>
             </w:r>
             <w:r>
               <w:rPr>
@@ -4108,13 +4364,13 @@
               <w:lang w:bidi="ar-SA"/>
             </w:rPr>
           </w:pPr>
-          <w:hyperlink w:anchor="_Toc230170587" w:history="1">
+          <w:hyperlink w:anchor="_Toc230428535" w:history="1">
             <w:r>
               <w:rPr>
                 <w:rStyle w:val="Hyperlink"/>
                 <w:noProof/>
               </w:rPr>
-              <w:t>XX.</w:t>
+              <w:t>XXI.</w:t>
             </w:r>
             <w:r>
               <w:rPr>
@@ -4149,7 +4405,7 @@
                 <w:noProof/>
                 <w:webHidden/>
               </w:rPr>
-              <w:instrText xml:space="preserve"> PAGEREF _Toc230170587 \h </w:instrText>
+              <w:instrText xml:space="preserve"> PAGEREF _Toc230428535 \h </w:instrText>
             </w:r>
             <w:r>
               <w:rPr>
@@ -4169,7 +4425,7 @@
                 <w:noProof/>
                 <w:webHidden/>
               </w:rPr>
-              <w:t>16</w:t>
+              <w:t>17</w:t>
             </w:r>
             <w:r>
               <w:rPr>
@@ -4192,13 +4448,13 @@
               <w:lang w:bidi="ar-SA"/>
             </w:rPr>
           </w:pPr>
-          <w:hyperlink w:anchor="_Toc230170588" w:history="1">
+          <w:hyperlink w:anchor="_Toc230428536" w:history="1">
             <w:r>
               <w:rPr>
                 <w:rStyle w:val="Hyperlink"/>
                 <w:noProof/>
               </w:rPr>
-              <w:t>XXI.</w:t>
+              <w:t>XXII.</w:t>
             </w:r>
             <w:r>
               <w:rPr>
@@ -4233,7 +4489,7 @@
                 <w:noProof/>
                 <w:webHidden/>
               </w:rPr>
-              <w:instrText xml:space="preserve"> PAGEREF _Toc230170588 \h </w:instrText>
+              <w:instrText xml:space="preserve"> PAGEREF _Toc230428536 \h </w:instrText>
             </w:r>
             <w:r>
               <w:rPr>
@@ -4253,7 +4509,7 @@
                 <w:noProof/>
                 <w:webHidden/>
               </w:rPr>
-              <w:t>16</w:t>
+              <w:t>17</w:t>
             </w:r>
             <w:r>
               <w:rPr>
@@ -4276,13 +4532,13 @@
               <w:lang w:bidi="ar-SA"/>
             </w:rPr>
           </w:pPr>
-          <w:hyperlink w:anchor="_Toc230170589" w:history="1">
+          <w:hyperlink w:anchor="_Toc230428537" w:history="1">
             <w:r>
               <w:rPr>
                 <w:rStyle w:val="Hyperlink"/>
                 <w:noProof/>
               </w:rPr>
-              <w:t>XXII.</w:t>
+              <w:t>XXIII.</w:t>
             </w:r>
             <w:r>
               <w:rPr>
@@ -4317,7 +4573,7 @@
                 <w:noProof/>
                 <w:webHidden/>
               </w:rPr>
-              <w:instrText xml:space="preserve"> PAGEREF _Toc230170589 \h </w:instrText>
+              <w:instrText xml:space="preserve"> PAGEREF _Toc230428537 \h </w:instrText>
             </w:r>
             <w:r>
               <w:rPr>
@@ -4337,7 +4593,7 @@
                 <w:noProof/>
                 <w:webHidden/>
               </w:rPr>
-              <w:t>16</w:t>
+              <w:t>17</w:t>
             </w:r>
             <w:r>
               <w:rPr>
@@ -4360,13 +4616,13 @@
               <w:lang w:bidi="ar-SA"/>
             </w:rPr>
           </w:pPr>
-          <w:hyperlink w:anchor="_Toc230170590" w:history="1">
+          <w:hyperlink w:anchor="_Toc230428538" w:history="1">
             <w:r>
               <w:rPr>
                 <w:rStyle w:val="Hyperlink"/>
                 <w:noProof/>
               </w:rPr>
-              <w:t>XXIII.</w:t>
+              <w:t>XXIV.</w:t>
             </w:r>
             <w:r>
               <w:rPr>
@@ -4401,7 +4657,7 @@
                 <w:noProof/>
                 <w:webHidden/>
               </w:rPr>
-              <w:instrText xml:space="preserve"> PAGEREF _Toc230170590 \h </w:instrText>
+              <w:instrText xml:space="preserve"> PAGEREF _Toc230428538 \h </w:instrText>
             </w:r>
             <w:r>
               <w:rPr>
@@ -4421,7 +4677,91 @@
                 <w:noProof/>
                 <w:webHidden/>
               </w:rPr>
-              <w:t>16</w:t>
+              <w:t>17</w:t>
+            </w:r>
+            <w:r>
+              <w:rPr>
+                <w:noProof/>
+                <w:webHidden/>
+              </w:rPr>
+              <w:fldChar w:fldCharType="end"/>
+            </w:r>
+          </w:hyperlink>
+        </w:p>
+        <w:p>
+          <w:pPr>
+            <w:pStyle w:val="Verzeichnis2"/>
+            <w:tabs>
+              <w:tab w:val="left" w:pos="720"/>
+              <w:tab w:val="right" w:leader="dot" w:pos="8630"/>
+            </w:tabs>
+            <w:rPr>
+              <w:noProof/>
+              <w:lang w:bidi="ar-SA"/>
+            </w:rPr>
+          </w:pPr>
+          <w:hyperlink w:anchor="_Toc230428539" w:history="1">
+            <w:r>
+              <w:rPr>
+                <w:rStyle w:val="Hyperlink"/>
+                <w:noProof/>
+              </w:rPr>
+              <w:t>XXV.</w:t>
+            </w:r>
+            <w:r>
+              <w:rPr>
+                <w:noProof/>
+                <w:lang w:bidi="ar-SA"/>
+              </w:rPr>
+              <w:tab/>
+            </w:r>
+            <w:r>
+              <w:rPr>
+                <w:rStyle w:val="Hyperlink"/>
+                <w:noProof/>
+              </w:rPr>
+              <w:t>List of Images</w:t>
+            </w:r>
+            <w:r>
+              <w:rPr>
+                <w:noProof/>
+                <w:webHidden/>
+              </w:rPr>
+              <w:tab/>
+            </w:r>
+            <w:r>
+              <w:rPr>
+                <w:noProof/>
+                <w:webHidden/>
+              </w:rPr>
+              <w:fldChar w:fldCharType="begin"/>
+            </w:r>
+            <w:r>
+              <w:rPr>
+                <w:noProof/>
+                <w:webHidden/>
+              </w:rPr>
+              <w:instrText xml:space="preserve"> PAGEREF _Toc230428539 \h </w:instrText>
+            </w:r>
+            <w:r>
+              <w:rPr>
+                <w:noProof/>
+                <w:webHidden/>
+              </w:rPr>
+            </w:r>
+            <w:r>
+              <w:rPr>
+                <w:noProof/>
+                <w:webHidden/>
+              </w:rPr>
+              <w:fldChar w:fldCharType="separate"/>
+            </w:r>
+            <w:r>
+              <w:rPr>
+                <w:noProof/>
+                <w:webHidden/>
+              </w:rPr>
+              <w:t>18</w:t>
             </w:r>
             <w:r>
               <w:rPr>
@@ -4447,7 +4787,7 @@
         <w:br w:type="page"/>
       </w:r>
       <w:bookmarkStart w:id="0" w:name="_Ref230164634"/>
-      <w:bookmarkStart w:id="1" w:name="_Toc230170547"/>
+      <w:bookmarkStart w:id="1" w:name="_Toc230428492"/>
       <w:r>
         <w:lastRenderedPageBreak/>
         <w:t>Introduction</w:t>
@@ -4508,7 +4848,7 @@
       <w:pPr>
         <w:pStyle w:val="berschrift2"/>
       </w:pPr>
-      <w:bookmarkStart w:id="2" w:name="_Toc230170548"/>
+      <w:bookmarkStart w:id="2" w:name="_Toc230428493"/>
       <w:r>
         <w:t>Getting ImageVis3D</w:t>
       </w:r>
@@ -4538,7 +4878,7 @@
       <w:pPr>
         <w:pStyle w:val="berschrift3"/>
       </w:pPr>
-      <w:bookmarkStart w:id="3" w:name="_Toc230170549"/>
+      <w:bookmarkStart w:id="3" w:name="_Toc230428494"/>
       <w:r>
         <w:t>Downloading</w:t>
       </w:r>
@@ -4614,17 +4954,17 @@
       <w:pPr>
         <w:pStyle w:val="berschrift3"/>
       </w:pPr>
-      <w:bookmarkStart w:id="4" w:name="_Toc230170550"/>
+      <w:bookmarkStart w:id="4" w:name="_Toc230428495"/>
       <w:r>
         <w:t>Installation</w:t>
       </w:r>
       <w:r>
         <w:t xml:space="preserve"> and </w:t>
       </w:r>
+      <w:r>
+        <w:t>Uninstallation</w:t>
+      </w:r>
       <w:bookmarkEnd w:id="4"/>
-      <w:r>
-        <w:t>Uninstallation</w:t>
-      </w:r>
     </w:p>
     <w:p>
       <w:r>
@@ -5376,7 +5716,7 @@
       <w:pPr>
         <w:pStyle w:val="berschrift2"/>
       </w:pPr>
-      <w:bookmarkStart w:id="12" w:name="_Toc230170551"/>
+      <w:bookmarkStart w:id="12" w:name="_Toc230428496"/>
       <w:r>
         <w:t>Scree</w:t>
       </w:r>
@@ -5601,7 +5941,7 @@
       <w:pPr>
         <w:pStyle w:val="berschrift2"/>
       </w:pPr>
-      <w:bookmarkStart w:id="16" w:name="_Toc230170552"/>
+      <w:bookmarkStart w:id="16" w:name="_Toc230428497"/>
       <w:r>
         <w:lastRenderedPageBreak/>
         <w:t>The First Start of ImageVis3D</w:t>
@@ -5911,7 +6251,7 @@
       <w:r>
         <w:br w:type="page"/>
       </w:r>
-      <w:bookmarkStart w:id="22" w:name="_Toc230170553"/>
+      <w:bookmarkStart w:id="22" w:name="_Toc230428498"/>
       <w:r>
         <w:lastRenderedPageBreak/>
         <w:t>User Interface Basics</w:t>
@@ -6147,7 +6487,7 @@
         </w:rPr>
         <w:pict>
           <v:shape id="_x0000_s1048" type="#_x0000_t202" style="position:absolute;left:0;text-align:left;margin-left:7.7pt;margin-top:187.55pt;width:104.65pt;height:24.2pt;z-index:251681792;mso-width-relative:margin;mso-height-relative:margin" filled="f" stroked="f">
-            <v:textbox>
+            <v:textbox style="mso-next-textbox:#_x0000_s1048">
               <w:txbxContent>
                 <w:p>
                   <w:pPr>
@@ -6366,7 +6706,7 @@
       <w:pPr>
         <w:pStyle w:val="berschrift2"/>
       </w:pPr>
-      <w:bookmarkStart w:id="24" w:name="_Toc230170554"/>
+      <w:bookmarkStart w:id="24" w:name="_Toc230428499"/>
       <w:r>
         <w:t>The Welcome Screen</w:t>
       </w:r>
@@ -6615,7 +6955,7 @@
       <w:pPr>
         <w:pStyle w:val="berschrift2"/>
       </w:pPr>
-      <w:bookmarkStart w:id="26" w:name="_Toc230170555"/>
+      <w:bookmarkStart w:id="26" w:name="_Toc230428500"/>
       <w:r>
         <w:t>The Main Menu</w:t>
       </w:r>
@@ -6788,26 +7128,360 @@
       <w:pPr>
         <w:pStyle w:val="berschrift2"/>
       </w:pPr>
-      <w:bookmarkStart w:id="28" w:name="_Toc230170556"/>
+      <w:bookmarkStart w:id="28" w:name="_Toc230428501"/>
       <w:r>
         <w:lastRenderedPageBreak/>
         <w:t xml:space="preserve">The </w:t>
       </w:r>
       <w:r>
-        <w:t xml:space="preserve">Main </w:t>
+        <w:t>Main Canvas</w:t>
       </w:r>
       <w:bookmarkEnd w:id="28"/>
-      <w:r>
-        <w:t>Canvas</w:t>
-      </w:r>
     </w:p>
     <w:p>
       <w:pPr>
         <w:pStyle w:val="berschrift3"/>
       </w:pPr>
+      <w:bookmarkStart w:id="29" w:name="_Toc230428502"/>
       <w:r>
         <w:t>Tool Widgets</w:t>
       </w:r>
+      <w:bookmarkEnd w:id="29"/>
+    </w:p>
+    <w:p>
+      <w:r>
+        <w:t>Key elements in ImageVis3D’s user interface are the “Tool Widgets”. These user interface elements contain most of the controls you need to operate ImageVis3D. To make ImageVis3D’s interface as flexible as possible these tool widgets can be arranged freely by the user. It is also possible to completely hide such a widget if it is not needed, thus devoting more space to the actual Render Windows,</w:t>
+      </w:r>
+      <w:r>
+        <w:t xml:space="preserve"> </w:t>
+      </w:r>
+      <w:r>
+        <w:t xml:space="preserve">that display the data set. </w:t>
+      </w:r>
+      <w:r>
+        <w:t xml:space="preserve">In version 1.0 there are eight of these widgets (for a complete list see </w:t>
+      </w:r>
+      <w:r>
+        <w:t xml:space="preserve">Section </w:t>
+      </w:r>
+      <w:r>
+        <w:fldChar w:fldCharType="begin"/>
+      </w:r>
+      <w:r>
+        <w:instrText xml:space="preserve"> REF _Ref230430527 \r \h </w:instrText>
+      </w:r>
+      <w:r>
+        <w:fldChar w:fldCharType="separate"/>
+      </w:r>
+      <w:r>
+        <w:t>XX</w:t>
+      </w:r>
+      <w:r>
+        <w:fldChar w:fldCharType="end"/>
+      </w:r>
+      <w:r>
+        <w:t>)</w:t>
+      </w:r>
+      <w:r>
+        <w:t xml:space="preserve">. In </w:t>
+      </w:r>
+      <w:r>
+        <w:fldChar w:fldCharType="begin"/>
+      </w:r>
+      <w:r>
+        <w:instrText xml:space="preserve"> REF _Ref230178429 \h </w:instrText>
+      </w:r>
+      <w:r>
+        <w:fldChar w:fldCharType="separate"/>
+      </w:r>
+      <w:r>
+        <w:t xml:space="preserve">Figure </w:t>
+      </w:r>
+      <w:r>
+        <w:rPr>
+          <w:noProof/>
+        </w:rPr>
+        <w:t>6</w:t>
+      </w:r>
+      <w:r>
+        <w:fldChar w:fldCharType="end"/>
+      </w:r>
+      <w:r>
+        <w:t xml:space="preserve"> a few of these Widgets are shown, whereas two of the widgets are attached to the sides (left and right) and one floating freely. To attach a Widget to the sides but also the top and bottom of the ImageVis3D window simply drag it close to the boarder and release it.</w:t>
+      </w:r>
+      <w:r>
+        <w:t xml:space="preserve"> </w:t>
+      </w:r>
+      <w:r>
+        <w:rPr>
+          <w:u w:val="single"/>
+        </w:rPr>
+        <w:t>Please note that a Tool Widget can only be attached to a border of the main window if it fits, i.e. the main window is large enough accommodate the current Tool Widget at its minimum size.</w:t>
+      </w:r>
+      <w:r>
+        <w:t xml:space="preserve"> To detach a widget simply click on its window icon (second icon from the right in the top bar of every widget). To re attach that widget at the same attachment location, simply double-click the top bar. To show a Tool widget select it in the workspace menu, to hide a widget either click on the cross icon (rightmost in the top bar) or deselect it in the workspace menu. </w:t>
+      </w:r>
+      <w:r>
+        <w:t xml:space="preserve">You can also resize the Tool Widgets just like any other window in you user interface by dragging their borders. </w:t>
+      </w:r>
+      <w:r>
+        <w:t xml:space="preserve">By default ImageVis3D remembers the layout of all of the Tool Widgets when it is closed and restores them when it is restarted. Sometimes, however, it is beneficial to have multiple predefined Tool Widget layouts at hand for different workflows. Therefore, it is also possible to save and load additional workspaces via the “Load Workspace” and “Save Workspace” options in the “Workspace” menu (see </w:t>
+      </w:r>
+      <w:r>
+        <w:fldChar w:fldCharType="begin"/>
+      </w:r>
+      <w:r>
+        <w:instrText xml:space="preserve"> REF _Ref230176959 \h </w:instrText>
+      </w:r>
+      <w:r>
+        <w:fldChar w:fldCharType="separate"/>
+      </w:r>
+      <w:r>
+        <w:t xml:space="preserve">Figure </w:t>
+      </w:r>
+      <w:r>
+        <w:rPr>
+          <w:noProof/>
+        </w:rPr>
+        <w:t>8</w:t>
+      </w:r>
+      <w:r>
+        <w:fldChar w:fldCharType="end"/>
+      </w:r>
+      <w:r>
+        <w:t>).</w:t>
+      </w:r>
+    </w:p>
+    <w:p>
+      <w:pPr>
+        <w:pStyle w:val="berschrift3"/>
+      </w:pPr>
+      <w:bookmarkStart w:id="30" w:name="_Toc230428503"/>
+      <w:r>
+        <w:t xml:space="preserve">Render </w:t>
+      </w:r>
+      <w:r>
+        <w:t>Windows</w:t>
+      </w:r>
+      <w:bookmarkEnd w:id="30"/>
+    </w:p>
+    <w:p>
+      <w:r>
+        <w:t xml:space="preserve">The next important user interface element of ImageVis3D is the “Render Window”. It literally is the window to your data. In </w:t>
+      </w:r>
+      <w:r>
+        <w:fldChar w:fldCharType="begin"/>
+      </w:r>
+      <w:r>
+        <w:instrText xml:space="preserve"> REF _Ref230178429 \h </w:instrText>
+      </w:r>
+      <w:r>
+        <w:fldChar w:fldCharType="separate"/>
+      </w:r>
+      <w:r>
+        <w:t xml:space="preserve">Figure </w:t>
+      </w:r>
+      <w:r>
+        <w:rPr>
+          <w:noProof/>
+        </w:rPr>
+        <w:t>6</w:t>
+      </w:r>
+      <w:r>
+        <w:fldChar w:fldCharType="end"/>
+      </w:r>
+      <w:r>
+        <w:t xml:space="preserve"> two such windows are shown (the hand data set and the stag beetle). Render windows are so called MDI childs of ImageVis3D, i.e. they are normal windows on your desktop that can be maximized, minimized, or windowed but are restricted to ImageVis3D’s main canvas. If you drag around your ImageVis3D main window, the Render Windows will follow. Note that detached Tool Widgets will are note restricted to the canvas an can be placed anywhere on your screen, even on another monitor if you have multiple monitors attached to your computer. To open a Render Window you need to Load a data set into ImageVis3D or clone an existing window. Also note that the arrangement options in the “View” menu (see </w:t>
+      </w:r>
+      <w:r>
+        <w:fldChar w:fldCharType="begin"/>
+      </w:r>
+      <w:r>
+        <w:instrText xml:space="preserve"> REF _Ref230176959 \h </w:instrText>
+      </w:r>
+      <w:r>
+        <w:fldChar w:fldCharType="separate"/>
+      </w:r>
+      <w:r>
+        <w:t xml:space="preserve">Figure </w:t>
+      </w:r>
+      <w:r>
+        <w:rPr>
+          <w:noProof/>
+        </w:rPr>
+        <w:t>8</w:t>
+      </w:r>
+      <w:r>
+        <w:fldChar w:fldCharType="end"/>
+      </w:r>
+      <w:r>
+        <w:t xml:space="preserve">) </w:t>
+      </w:r>
+      <w:r>
+        <w:t xml:space="preserve">apply to Render Windows. To interact with a data set simply left click and drag to rotate and right click and drag to move (see Section </w:t>
+      </w:r>
+      <w:r>
+        <w:fldChar w:fldCharType="begin"/>
+      </w:r>
+      <w:r>
+        <w:instrText xml:space="preserve"> REF _Ref230431865 \r \h </w:instrText>
+      </w:r>
+      <w:r>
+        <w:fldChar w:fldCharType="separate"/>
+      </w:r>
+      <w:r>
+        <w:t>IX</w:t>
+      </w:r>
+      <w:r>
+        <w:fldChar w:fldCharType="end"/>
+      </w:r>
+      <w:r>
+        <w:t>)</w:t>
+      </w:r>
+      <w:r>
+        <w:t>.</w:t>
+      </w:r>
+    </w:p>
+    <w:p>
+      <w:pPr>
+        <w:pStyle w:val="berschrift1"/>
+      </w:pPr>
+      <w:bookmarkStart w:id="31" w:name="_Toc230428504"/>
+      <w:r>
+        <w:lastRenderedPageBreak/>
+        <w:t>Data S</w:t>
+      </w:r>
+      <w:r>
+        <w:t xml:space="preserve">et </w:t>
+      </w:r>
+      <w:r>
+        <w:t>Handling</w:t>
+      </w:r>
+      <w:bookmarkEnd w:id="31"/>
+    </w:p>
+    <w:p>
+      <w:r>
+        <w:t>The key component of a scientific visualization tool is of course the data. In this Section you will learn how to convert data, load it into ImageVis3D, and also export it for other programs to use (please note that for batch conversion there also exists a program called UVFConverter that ships with ImageVis3D and allows for command line file conversion).</w:t>
+      </w:r>
+    </w:p>
+    <w:p>
+      <w:pPr>
+        <w:pStyle w:val="berschrift2"/>
+      </w:pPr>
+      <w:bookmarkStart w:id="32" w:name="_Toc230428505"/>
+      <w:r>
+        <w:t>Loading Data</w:t>
+      </w:r>
+      <w:bookmarkEnd w:id="32"/>
+    </w:p>
+    <w:p>
+      <w:r>
+        <w:t>In this first subsection we focus on opening data files from disk, whether they are in ImageVis3D’s native UVF format or foreign formats.</w:t>
+      </w:r>
+    </w:p>
+    <w:p>
+      <w:pPr>
+        <w:pStyle w:val="berschrift3"/>
+      </w:pPr>
+      <w:bookmarkStart w:id="33" w:name="_Toc230428506"/>
+      <w:r>
+        <w:t>Loading Native UVF Data</w:t>
+      </w:r>
+      <w:bookmarkEnd w:id="33"/>
+    </w:p>
+    <w:p>
+      <w:r>
+        <w:t xml:space="preserve">TODO </w:t>
+      </w:r>
+      <w:r>
+        <w:t>Lorem ipsum dolor sit amet, consectetur adipiscing elit. Proin ullamcorper tempus nisi, et lobortis elit consequat a. Maecenas sem diam, adipiscing vitae semper nec, iaculis id nunc. Etiam laoreet ultricies dolor, eu iaculis libero fringilla sed. Morbi fermentum, tellus non bibendum placerat, tortor sapien interdum turpis, eget ultrices turpis risus vitae ante. Nullam euismod dolor quis nulla vestibulum fermentum.</w:t>
+      </w:r>
+    </w:p>
+    <w:p>
+      <w:pPr>
+        <w:pStyle w:val="berschrift3"/>
+      </w:pPr>
+      <w:bookmarkStart w:id="34" w:name="_Toc230428507"/>
+      <w:r>
+        <w:t>Importing Data From a File</w:t>
+      </w:r>
+      <w:bookmarkEnd w:id="34"/>
+    </w:p>
+    <w:p>
+      <w:r>
+        <w:t>Lorem ipsum dolor sit amet, consectetur adipiscing elit. Proin ullamcorper tempus nisi, et lobortis elit consequat a. Maecenas sem diam, adipiscing vitae semper nec, iaculis id nunc. Etiam laoreet ultricies dolor, eu iaculis libero fringilla sed. Morbi fermentum, tellus non bibendum placerat, tortor sapien interdum turpis, eget ultrices turpis risus vitae ante. Nullam euismod dolor quis nulla vestibulum fermentum. Etiam dignissim mollis pellentesque. Phasellus sed fringilla est. In lacinia sem eu augue laoreet eu pulvinar nibh feugiat. Ut consequat orci tortor. Vestibulum ante ipsum primis in faucibus orci luctus et ultrices posuere cubilia Curae; Lorem ipsum dolor sit amet, consectetur adipiscing elit. Pellentesque ac magna urna.</w:t>
+      </w:r>
+    </w:p>
+    <w:p>
+      <w:pPr>
+        <w:pStyle w:val="berschrift3"/>
+      </w:pPr>
+      <w:bookmarkStart w:id="35" w:name="_Toc230428508"/>
+      <w:r>
+        <w:t>Importing Data From a Directory</w:t>
+      </w:r>
+      <w:bookmarkEnd w:id="35"/>
+    </w:p>
+    <w:p>
+      <w:r>
+        <w:t>Lorem ipsum dolor sit amet, consectetur adipiscing elit. Proin ullamcorper tempus nisi, et lobortis elit consequat a. Maecenas sem diam, adipiscing vitae semper nec, iaculis id nunc. Etiam laoreet ultricies dolor, eu iaculis libero fringilla sed. Morbi fermentum, tellus non bibendum placerat, tortor sapien interdum turpis, eget ultrices turpis risus vitae ante. Nullam euismod dolor quis nulla vestibulum fermentum. Etiam dignissim mollis pellentesque. Phasellus sed fringilla est. In lacinia sem eu augue laoreet eu pulvinar nibh feugiat. Ut consequat orci tortor. Vestibulum ante ipsum primis in faucibus orci luctus et ultrices posuere cubilia Curae; Lorem ipsum dolor sit amet, consectetur adipiscing elit. Pellentesque ac magna urna.</w:t>
+      </w:r>
+    </w:p>
+    <w:p>
+      <w:pPr>
+        <w:pStyle w:val="berschrift2"/>
+      </w:pPr>
+      <w:bookmarkStart w:id="36" w:name="_Toc230428509"/>
+      <w:r>
+        <w:lastRenderedPageBreak/>
+        <w:t>Exporting Data</w:t>
+      </w:r>
+      <w:bookmarkEnd w:id="36"/>
+    </w:p>
+    <w:p>
+      <w:r>
+        <w:t>Lorem ipsum dolor sit amet, consectetur adipiscing elit. Proin ullamcorper tempus nisi, et lobortis elit consequat a. Maecenas sem diam, adipiscing vitae semper nec, iaculis id nunc. Etiam laoreet ultricies dolor, eu iaculis libero fringilla sed. Morbi fermentum, tellus non bibendum placerat, tortor sapien interdum turpis, eget ultrices turpis risus vitae ante. Nullam euismod dolor quis nulla vestibulum fermentum.</w:t>
+      </w:r>
+    </w:p>
+    <w:p>
+      <w:pPr>
+        <w:pStyle w:val="berschrift3"/>
+      </w:pPr>
+      <w:bookmarkStart w:id="37" w:name="_Toc230428510"/>
+      <w:r>
+        <w:t>Exporting Volumetric Data</w:t>
+      </w:r>
+      <w:bookmarkEnd w:id="37"/>
+    </w:p>
+    <w:p>
+      <w:r>
+        <w:t>Lorem ipsum dolor sit amet, consectetur adipiscing elit. Proin ullamcorper tempus nisi, et lobortis elit consequat a. Maecenas sem diam, adipiscing vitae semper nec, iaculis id nunc. Etiam laoreet ultricies dolor, eu iaculis libero fringilla sed. Morbi fermentum, tellus non bibendum placerat, tortor sapien interdum turpis, eget ultrices turpis risus vitae ante. Nullam euismod dolor quis nulla vestibulum fermentum.</w:t>
+      </w:r>
+    </w:p>
+    <w:p>
+      <w:pPr>
+        <w:pStyle w:val="berschrift3"/>
+      </w:pPr>
+      <w:bookmarkStart w:id="38" w:name="_Toc230428511"/>
+      <w:r>
+        <w:t>Exporting Mesh Data from an Iso-Surface</w:t>
+      </w:r>
+      <w:bookmarkEnd w:id="38"/>
+    </w:p>
+    <w:p>
+      <w:r>
+        <w:t>Lorem ipsum dolor sit amet, consectetur adipiscing elit. Proin ullamcorper tempus nisi, et lobortis elit consequat a. Maecenas sem diam, adipiscing vitae semper nec, iaculis id nunc. Etiam laoreet ultricies dolor, eu iaculis libero fringilla sed. Morbi fermentum, tellus non bibendum placerat, tortor sapien interdum turpis, eget ultrices turpis risus vitae ante. Nullam euismod dolor quis nulla vestibulum fermentum.</w:t>
+      </w:r>
+    </w:p>
+    <w:p>
+      <w:pPr>
+        <w:pStyle w:val="berschrift3"/>
+      </w:pPr>
+      <w:bookmarkStart w:id="39" w:name="_Toc230428512"/>
+      <w:r>
+        <w:t>Merging Datasets</w:t>
+      </w:r>
+      <w:bookmarkEnd w:id="39"/>
     </w:p>
     <w:p>
       <w:r>
@@ -6816,11 +7490,64 @@
     </w:p>
     <w:p>
       <w:pPr>
+        <w:pStyle w:val="berschrift1"/>
+      </w:pPr>
+      <w:bookmarkStart w:id="40" w:name="_Toc230428513"/>
+      <w:r>
+        <w:t>Interacting with the Data</w:t>
+      </w:r>
+      <w:bookmarkEnd w:id="40"/>
+    </w:p>
+    <w:p>
+      <w:r>
+        <w:t>Lorem ipsum dolor sit amet, consectetur adipiscing elit. Proin ullamcorper tempus nisi, et lobortis elit consequat a. Maecenas sem diam, adipiscing vitae semper nec, iaculis id nunc. Etiam laoreet ultricies dolor, eu iaculis libero fringilla sed. Morbi fermentum, tellus non bibendum placerat, tortor sapien interdum turpis, eget ultrices turpis risus vitae ante.</w:t>
+      </w:r>
+    </w:p>
+    <w:p>
+      <w:pPr>
+        <w:pStyle w:val="berschrift2"/>
+      </w:pPr>
+      <w:bookmarkStart w:id="41" w:name="_Toc230428514"/>
+      <w:bookmarkStart w:id="42" w:name="_Ref230431865"/>
+      <w:r>
+        <w:t>Interaction inside t</w:t>
+      </w:r>
+      <w:r>
+        <w:t>he Render Window</w:t>
+      </w:r>
+      <w:bookmarkEnd w:id="41"/>
+      <w:bookmarkEnd w:id="42"/>
+    </w:p>
+    <w:p>
+      <w:r>
+        <w:t>Lorem ipsum dolor sit amet, consectetur adipiscing elit. Proin ullamcorper tempus nisi, et lobortis elit consequat a. Maecenas sem diam, adipiscing vitae semper nec, iaculis id nunc. Etiam laoreet ultricies dolor, eu iaculis libero fringilla sed. Morbi fermentum, tellus non bibendum placerat, tortor sapien interdum turpis, eget ultrices turpis risus vitae ante.</w:t>
+      </w:r>
+    </w:p>
+    <w:p>
+      <w:pPr>
+        <w:pStyle w:val="berschrift2"/>
+      </w:pPr>
+      <w:bookmarkStart w:id="43" w:name="_Toc230428515"/>
+      <w:r>
+        <w:lastRenderedPageBreak/>
+        <w:t>Changing Rendermodes</w:t>
+      </w:r>
+      <w:bookmarkEnd w:id="43"/>
+    </w:p>
+    <w:p>
+      <w:r>
+        <w:t>Lorem ipsum dolor sit amet, consectetur adipiscing elit. Proin ullamcorper tempus nisi, et lobortis elit consequat a. Maecenas sem diam, adipiscing vitae semper nec, iaculis id nunc. Etiam laoreet ultricies dolor, eu iaculis libero fringilla sed. Morbi fermentum, tellus non bibendum placerat, tortor sapien interdum turpis, eget ultrices turpis risus vitae ante.</w:t>
+      </w:r>
+    </w:p>
+    <w:p>
+      <w:pPr>
         <w:pStyle w:val="berschrift3"/>
       </w:pPr>
-      <w:r>
-        <w:t>Data Windows</w:t>
-      </w:r>
+      <w:bookmarkStart w:id="44" w:name="_Toc230428516"/>
+      <w:r>
+        <w:t>Working with a 1D Transfer Function</w:t>
+      </w:r>
+      <w:bookmarkEnd w:id="44"/>
     </w:p>
     <w:p>
       <w:r>
@@ -6829,132 +7556,202 @@
     </w:p>
     <w:p>
       <w:pPr>
+        <w:pStyle w:val="berschrift3"/>
+      </w:pPr>
+      <w:bookmarkStart w:id="45" w:name="_Toc230428517"/>
+      <w:r>
+        <w:t>Working with a 2D Transfer Function</w:t>
+      </w:r>
+      <w:bookmarkEnd w:id="45"/>
+    </w:p>
+    <w:p>
+      <w:r>
+        <w:t>Lorem ipsum dolor sit amet, consectetur adipiscing elit. Proin ullamcorper tempus nisi, et lobortis elit consequat a. Maecenas sem diam, adipiscing vitae semper nec, iaculis id nunc. Etiam laoreet ultricies dolor, eu iaculis libero fringilla sed. Morbi fermentum, tellus non bibendum placerat, tortor sapien interdum turpis, eget ultrices turpis risus vitae ante.</w:t>
+      </w:r>
+    </w:p>
+    <w:p>
+      <w:pPr>
+        <w:pStyle w:val="berschrift3"/>
+      </w:pPr>
+      <w:bookmarkStart w:id="46" w:name="_Toc230428518"/>
+      <w:r>
+        <w:t>Working with Iso-Surface Rendering</w:t>
+      </w:r>
+      <w:bookmarkEnd w:id="46"/>
+    </w:p>
+    <w:p>
+      <w:r>
+        <w:t>Lorem ipsum dolor sit amet, consectetur adipiscing elit. Proin ullamcorper tempus nisi, et lobortis elit consequat a. Maecenas sem diam, adipiscing vitae semper nec, iaculis id nunc. Etiam laoreet ultricies dolor, eu iaculis libero fringilla sed. Morbi fermentum, tellus non bibendum placerat, tortor sapien interdum turpis, eget ultrices turpis risus vitae ante.</w:t>
+      </w:r>
+    </w:p>
+    <w:p>
+      <w:pPr>
+        <w:pStyle w:val="berschrift3"/>
+      </w:pPr>
+      <w:bookmarkStart w:id="47" w:name="_Toc230428519"/>
+      <w:r>
+        <w:t>Working with ClearView</w:t>
+      </w:r>
+      <w:bookmarkEnd w:id="47"/>
+    </w:p>
+    <w:p>
+      <w:r>
+        <w:t>Lorem ipsum dolor sit amet, consectetur adipiscing elit. Proin ullamcorper tempus nisi, et lobortis elit consequat a. Maecenas sem diam, adipiscing vitae semper nec, iaculis id nunc. Etiam laoreet ultricies dolor, eu iaculis libero fringilla sed. Morbi fermentum, tellus non bibendum placerat, tortor sapien interdum turpis, eget ultrices turpis risus vitae ante.</w:t>
+      </w:r>
+    </w:p>
+    <w:p>
+      <w:pPr>
+        <w:pStyle w:val="berschrift2"/>
+      </w:pPr>
+      <w:bookmarkStart w:id="48" w:name="_Toc230428520"/>
+      <w:r>
+        <w:t>Clip Planes</w:t>
+      </w:r>
+      <w:bookmarkEnd w:id="48"/>
+    </w:p>
+    <w:p>
+      <w:r>
+        <w:t>Lorem ipsum dolor sit amet, consectetur adipiscing elit. Proin ullamcorper tempus nisi, et lobortis elit consequat a. Maecenas sem diam, adipiscing vitae semper nec, iaculis id nunc. Etiam laoreet ultricies dolor, eu iaculis libero fringilla sed. Morbi fermentum, tellus non bibendum placerat, tortor sapien interdum turpis, eget ultrices turpis risus vitae ante.</w:t>
+      </w:r>
+    </w:p>
+    <w:p>
+      <w:pPr>
+        <w:pStyle w:val="berschrift2"/>
+      </w:pPr>
+      <w:bookmarkStart w:id="49" w:name="_Toc230428521"/>
+      <w:r>
+        <w:t>The Render</w:t>
+      </w:r>
+      <w:r>
+        <w:t xml:space="preserve"> W</w:t>
+      </w:r>
+      <w:r>
+        <w:t>indow Revisited</w:t>
+      </w:r>
+      <w:bookmarkEnd w:id="49"/>
+      <w:r>
+        <w:t xml:space="preserve"> once more</w:t>
+      </w:r>
+    </w:p>
+    <w:p>
+      <w:r>
+        <w:t>Lorem ipsum dolor sit amet, consectetur adipiscing elit. Proin ullamcorper tempus nisi, et lobortis elit consequat a. Maecenas sem diam, adipiscing vitae semper nec, iaculis id nunc. Etiam laoreet ultricies dolor, eu iaculis libero fringilla sed. Morbi fermentum, tellus non bibendum placerat, tortor sapien interdum turpis, eget ultrices turpis risus vitae ante.</w:t>
+      </w:r>
+    </w:p>
+    <w:p>
+      <w:pPr>
+        <w:pStyle w:val="berschrift3"/>
+      </w:pPr>
+      <w:bookmarkStart w:id="50" w:name="_Toc230428522"/>
+      <w:r>
+        <w:lastRenderedPageBreak/>
+        <w:t>Single Window vs. Four by Four View</w:t>
+      </w:r>
+      <w:bookmarkEnd w:id="50"/>
+    </w:p>
+    <w:p>
+      <w:r>
+        <w:t>Lorem ipsum dolor sit amet, consectetur adipiscing elit. Proin ullamcorper tempus nisi, et lobortis elit consequat a. Maecenas sem diam, adipiscing vitae semper nec, iaculis id nunc. Etiam laoreet ultricies dolor, eu iaculis libero fringilla sed. Morbi fermentum, tellus non bibendum placerat, tortor sapien interdum turpis, eget ultrices turpis risus vitae ante.</w:t>
+      </w:r>
+    </w:p>
+    <w:p>
+      <w:pPr>
+        <w:pStyle w:val="berschrift3"/>
+      </w:pPr>
+      <w:bookmarkStart w:id="51" w:name="_Toc230428523"/>
+      <w:r>
+        <w:t>M</w:t>
+      </w:r>
+      <w:r>
+        <w:t>aximum Intensity Projection (M</w:t>
+      </w:r>
+      <w:r>
+        <w:t>IP</w:t>
+      </w:r>
+      <w:r>
+        <w:t>)</w:t>
+      </w:r>
+      <w:r>
+        <w:t xml:space="preserve"> View</w:t>
+      </w:r>
+      <w:bookmarkEnd w:id="51"/>
+    </w:p>
+    <w:p>
+      <w:r>
+        <w:t>Lorem ipsum dolor sit amet, consectetur adipiscing elit. Proin ullamcorper tempus nisi, et lobortis elit consequat a. Maecenas sem diam, adipiscing vitae semper nec, iaculis id nunc. Etiam laoreet ultricies dolor, eu iaculis libero fringilla sed. Morbi fermentum, tellus non bibendum placerat, tortor sapien interdum turpis, eget ultrices turpis risus vitae ante.</w:t>
+      </w:r>
+    </w:p>
+    <w:p>
+      <w:pPr>
+        <w:pStyle w:val="berschrift2"/>
+      </w:pPr>
+      <w:bookmarkStart w:id="52" w:name="_Ref230177153"/>
+      <w:bookmarkStart w:id="53" w:name="_Toc230428524"/>
+      <w:r>
+        <w:t>Working with multiple Windows</w:t>
+      </w:r>
+      <w:bookmarkEnd w:id="52"/>
+      <w:bookmarkEnd w:id="53"/>
+    </w:p>
+    <w:p>
+      <w:r>
+        <w:t>Lorem ipsum dolor sit amet, consectetur adipiscing elit. Proin ullamcorper tempus nisi, et lobortis elit consequat a. Maecenas sem diam, adipiscing vitae semper nec, iaculis id nunc. Etiam laoreet ultricies dolor, eu iaculis libero fringilla sed. Morbi fermentum, tellus non bibendum placerat, tortor sapien interdum turpis, eget ultrices turpis risus vitae ante.</w:t>
+      </w:r>
+    </w:p>
+    <w:p>
+      <w:pPr>
+        <w:pStyle w:val="berschrift3"/>
+      </w:pPr>
+      <w:bookmarkStart w:id="54" w:name="_Toc230428525"/>
+      <w:r>
+        <w:t>Locking</w:t>
+      </w:r>
+      <w:bookmarkEnd w:id="54"/>
+    </w:p>
+    <w:p>
+      <w:r>
+        <w:t>Lorem ipsum dolor sit amet, consectetur adipiscing elit. Proin ullamcorper tempus nisi, et lobortis elit consequat a. Maecenas sem diam, adipiscing vitae semper nec, iaculis id nunc. Etiam laoreet ultricies dolor, eu iaculis libero fringilla sed. Morbi fermentum, tellus non bibendum placerat, tortor sapien interdum turpis, eget ultrices turpis risus vitae ante.</w:t>
+      </w:r>
+    </w:p>
+    <w:p>
+      <w:pPr>
+        <w:pStyle w:val="berschrift2"/>
+      </w:pPr>
+      <w:bookmarkStart w:id="55" w:name="_Toc230428526"/>
+      <w:r>
+        <w:t>Clip Planes</w:t>
+      </w:r>
+      <w:bookmarkEnd w:id="55"/>
+    </w:p>
+    <w:p>
+      <w:r>
+        <w:t>Lorem ipsum dolor sit amet, consectetur adipiscing elit. Proin ullamcorper tempus nisi, et lobortis elit consequat a. Maecenas sem diam, adipiscing vitae semper nec, iaculis id nunc. Etiam laoreet ultricies dolor, eu iaculis libero fringilla sed. Morbi fermentum, tellus non bibendum placerat, tortor sapien interdum turpis, eget ultrices turpis risus vitae ante.</w:t>
+      </w:r>
+    </w:p>
+    <w:p>
+      <w:pPr>
+        <w:pStyle w:val="berschrift2"/>
+      </w:pPr>
+      <w:bookmarkStart w:id="56" w:name="_Toc230428527"/>
+      <w:r>
+        <w:t>Stereo Rendering</w:t>
+      </w:r>
+      <w:bookmarkEnd w:id="56"/>
+    </w:p>
+    <w:p>
+      <w:r>
+        <w:t>Lorem ipsum dolor sit amet, consectetur adipiscing elit. Proin ullamcorper tempus nisi, et lobortis elit consequat a. Maecenas sem diam, adipiscing vitae semper nec, iaculis id nunc. Etiam laoreet ultricies dolor, eu iaculis libero fringilla sed. Morbi fermentum, tellus non bibendum placerat, tortor sapien interdum turpis, eget ultrices turpis risus vitae ante.</w:t>
+      </w:r>
+    </w:p>
+    <w:p>
+      <w:pPr>
         <w:pStyle w:val="berschrift1"/>
       </w:pPr>
-      <w:bookmarkStart w:id="29" w:name="_Toc230170557"/>
-      <w:r>
-        <w:t>File Handling</w:t>
-      </w:r>
-      <w:bookmarkEnd w:id="29"/>
-    </w:p>
-    <w:p>
-      <w:pPr>
-        <w:pStyle w:val="berschrift2"/>
-      </w:pPr>
-      <w:bookmarkStart w:id="30" w:name="_Toc230170558"/>
-      <w:r>
-        <w:t>Loading Data</w:t>
-      </w:r>
-      <w:bookmarkEnd w:id="30"/>
-    </w:p>
-    <w:p>
-      <w:r>
-        <w:t>Lorem ipsum dolor sit amet, consectetur adipiscing elit. Proin ullamcorper tempus nisi, et lobortis elit consequat a. Maecenas sem diam, adipiscing vitae semper nec, iaculis id nunc. Etiam laoreet ultricies dolor, eu iaculis libero fringilla sed. Morbi fermentum, tellus non bibendum placerat, tortor sapien interdum turpis, eget ultrices turpis risus vitae ante. Nullam euismod dolor quis nulla vestibulum fermentum. Etiam dignissim mollis pellentesque. Phasellus sed fringilla est. In lacinia sem eu augue laoreet eu pulvinar nibh feugiat. Ut consequat orci tortor. Vestibulum ante ipsum primis in faucibus orci luctus et ultrices posuere cubilia Curae; Lorem ipsum dolor sit amet, consectetur adipiscing elit. Pellentesque ac magna urna.</w:t>
-      </w:r>
-    </w:p>
-    <w:p>
-      <w:pPr>
-        <w:pStyle w:val="berschrift3"/>
-      </w:pPr>
-      <w:bookmarkStart w:id="31" w:name="_Toc230170559"/>
-      <w:r>
-        <w:t>Loading Native UVF Data</w:t>
-      </w:r>
-      <w:bookmarkEnd w:id="31"/>
-    </w:p>
-    <w:p>
-      <w:r>
-        <w:t>Lorem ipsum dolor sit amet, consectetur adipiscing elit. Proin ullamcorper tempus nisi, et lobortis elit consequat a. Maecenas sem diam, adipiscing vitae semper nec, iaculis id nunc. Etiam laoreet ultricies dolor, eu iaculis libero fringilla sed. Morbi fermentum, tellus non bibendum placerat, tortor sapien interdum turpis, eget ultrices turpis risus vitae ante. Nullam euismod dolor quis nulla vestibulum fermentum.</w:t>
-      </w:r>
-    </w:p>
-    <w:p>
-      <w:pPr>
-        <w:pStyle w:val="berschrift3"/>
-      </w:pPr>
-      <w:bookmarkStart w:id="32" w:name="_Toc230170560"/>
-      <w:r>
-        <w:t>Importing Data From a File</w:t>
-      </w:r>
-      <w:bookmarkEnd w:id="32"/>
-    </w:p>
-    <w:p>
-      <w:r>
-        <w:t xml:space="preserve">Lorem ipsum dolor sit amet, consectetur adipiscing elit. Proin ullamcorper tempus nisi, et lobortis elit consequat a. Maecenas sem diam, adipiscing vitae semper nec, iaculis id nunc. Etiam laoreet ultricies dolor, eu iaculis libero fringilla sed. Morbi fermentum, tellus non bibendum placerat, tortor sapien interdum turpis, eget ultrices turpis risus vitae ante. Nullam euismod dolor quis nulla vestibulum fermentum. Etiam dignissim mollis pellentesque. Phasellus sed fringilla est. In lacinia sem eu augue laoreet eu pulvinar nibh </w:t>
-      </w:r>
-      <w:r>
-        <w:lastRenderedPageBreak/>
-        <w:t>feugiat. Ut consequat orci tortor. Vestibulum ante ipsum primis in faucibus orci luctus et ultrices posuere cubilia Curae; Lorem ipsum dolor sit amet, consectetur adipiscing elit. Pellentesque ac magna urna.</w:t>
-      </w:r>
-    </w:p>
-    <w:p>
-      <w:pPr>
-        <w:pStyle w:val="berschrift3"/>
-      </w:pPr>
-      <w:bookmarkStart w:id="33" w:name="_Toc230170561"/>
-      <w:r>
-        <w:t>Importing Data From a Directory</w:t>
-      </w:r>
-      <w:bookmarkEnd w:id="33"/>
-    </w:p>
-    <w:p>
-      <w:r>
-        <w:t>Lorem ipsum dolor sit amet, consectetur adipiscing elit. Proin ullamcorper tempus nisi, et lobortis elit consequat a. Maecenas sem diam, adipiscing vitae semper nec, iaculis id nunc. Etiam laoreet ultricies dolor, eu iaculis libero fringilla sed. Morbi fermentum, tellus non bibendum placerat, tortor sapien interdum turpis, eget ultrices turpis risus vitae ante. Nullam euismod dolor quis nulla vestibulum fermentum. Etiam dignissim mollis pellentesque. Phasellus sed fringilla est. In lacinia sem eu augue laoreet eu pulvinar nibh feugiat. Ut consequat orci tortor. Vestibulum ante ipsum primis in faucibus orci luctus et ultrices posuere cubilia Curae; Lorem ipsum dolor sit amet, consectetur adipiscing elit. Pellentesque ac magna urna.</w:t>
-      </w:r>
-    </w:p>
-    <w:p>
-      <w:pPr>
-        <w:pStyle w:val="berschrift2"/>
-      </w:pPr>
-      <w:bookmarkStart w:id="34" w:name="_Toc230170562"/>
-      <w:r>
-        <w:t>Exporting Data</w:t>
-      </w:r>
-      <w:bookmarkEnd w:id="34"/>
-    </w:p>
-    <w:p>
-      <w:r>
-        <w:t>Lorem ipsum dolor sit amet, consectetur adipiscing elit. Proin ullamcorper tempus nisi, et lobortis elit consequat a. Maecenas sem diam, adipiscing vitae semper nec, iaculis id nunc. Etiam laoreet ultricies dolor, eu iaculis libero fringilla sed. Morbi fermentum, tellus non bibendum placerat, tortor sapien interdum turpis, eget ultrices turpis risus vitae ante. Nullam euismod dolor quis nulla vestibulum fermentum.</w:t>
-      </w:r>
-    </w:p>
-    <w:p>
-      <w:pPr>
-        <w:pStyle w:val="berschrift3"/>
-      </w:pPr>
-      <w:bookmarkStart w:id="35" w:name="_Toc230170563"/>
-      <w:r>
-        <w:t>Exporting Volumetric Data</w:t>
-      </w:r>
-      <w:bookmarkEnd w:id="35"/>
-    </w:p>
-    <w:p>
-      <w:r>
-        <w:t>Lorem ipsum dolor sit amet, consectetur adipiscing elit. Proin ullamcorper tempus nisi, et lobortis elit consequat a. Maecenas sem diam, adipiscing vitae semper nec, iaculis id nunc. Etiam laoreet ultricies dolor, eu iaculis libero fringilla sed. Morbi fermentum, tellus non bibendum placerat, tortor sapien interdum turpis, eget ultrices turpis risus vitae ante. Nullam euismod dolor quis nulla vestibulum fermentum.</w:t>
-      </w:r>
-    </w:p>
-    <w:p>
-      <w:pPr>
-        <w:pStyle w:val="berschrift3"/>
-      </w:pPr>
-      <w:bookmarkStart w:id="36" w:name="_Toc230170564"/>
-      <w:r>
-        <w:t>Exporting Mesh Data from an Iso-Surface</w:t>
-      </w:r>
-      <w:bookmarkEnd w:id="36"/>
-    </w:p>
-    <w:p>
-      <w:r>
-        <w:t>Lorem ipsum dolor sit amet, consectetur adipiscing elit. Proin ullamcorper tempus nisi, et lobortis elit consequat a. Maecenas sem diam, adipiscing vitae semper nec, iaculis id nunc. Etiam laoreet ultricies dolor, eu iaculis libero fringilla sed. Morbi fermentum, tellus non bibendum placerat, tortor sapien interdum turpis, eget ultrices turpis risus vitae ante. Nullam euismod dolor quis nulla vestibulum fermentum.</w:t>
-      </w:r>
-    </w:p>
-    <w:p>
-      <w:pPr>
-        <w:pStyle w:val="berschrift3"/>
-      </w:pPr>
-      <w:bookmarkStart w:id="37" w:name="_Toc230170565"/>
-      <w:r>
-        <w:t>Merging Datasets</w:t>
-      </w:r>
-      <w:bookmarkEnd w:id="37"/>
+      <w:bookmarkStart w:id="57" w:name="_Toc230428528"/>
+      <w:r>
+        <w:t>Capturing Images and Sequences</w:t>
+      </w:r>
+      <w:bookmarkEnd w:id="57"/>
     </w:p>
     <w:p>
       <w:r>
@@ -6965,295 +7762,26 @@
       <w:pPr>
         <w:pStyle w:val="berschrift1"/>
       </w:pPr>
-      <w:bookmarkStart w:id="38" w:name="_Toc230170566"/>
-      <w:r>
-        <w:lastRenderedPageBreak/>
-        <w:t>Interacting with the Data</w:t>
-      </w:r>
-      <w:bookmarkEnd w:id="38"/>
-    </w:p>
-    <w:p>
-      <w:r>
-        <w:t>Lorem ipsum dolor sit amet, consectetur adipiscing elit. Proin ullamcorper tempus nisi, et lobortis elit consequat a. Maecenas sem diam, adipiscing vitae semper nec, iaculis id nunc. Etiam laoreet ultricies dolor, eu iaculis libero fringilla sed. Morbi fermentum, tellus non bibendum placerat, tortor sapien interdum turpis, eget ultrices turpis risus vitae ante.</w:t>
-      </w:r>
-    </w:p>
-    <w:p>
-      <w:pPr>
-        <w:pStyle w:val="berschrift2"/>
-      </w:pPr>
-      <w:bookmarkStart w:id="39" w:name="_Toc230170567"/>
-      <w:r>
-        <w:t>The Render Window</w:t>
-      </w:r>
-      <w:bookmarkEnd w:id="39"/>
-    </w:p>
-    <w:p>
-      <w:r>
-        <w:t>Lorem ipsum dolor sit amet, consectetur adipiscing elit. Proin ullamcorper tempus nisi, et lobortis elit consequat a. Maecenas sem diam, adipiscing vitae semper nec, iaculis id nunc. Etiam laoreet ultricies dolor, eu iaculis libero fringilla sed. Morbi fermentum, tellus non bibendum placerat, tortor sapien interdum turpis, eget ultrices turpis risus vitae ante.</w:t>
-      </w:r>
-    </w:p>
-    <w:p>
-      <w:pPr>
-        <w:pStyle w:val="berschrift2"/>
-      </w:pPr>
-      <w:bookmarkStart w:id="40" w:name="_Toc230170568"/>
-      <w:r>
-        <w:t>Changing Rendermodes</w:t>
-      </w:r>
-      <w:bookmarkEnd w:id="40"/>
-    </w:p>
-    <w:p>
-      <w:r>
-        <w:t>Lorem ipsum dolor sit amet, consectetur adipiscing elit. Proin ullamcorper tempus nisi, et lobortis elit consequat a. Maecenas sem diam, adipiscing vitae semper nec, iaculis id nunc. Etiam laoreet ultricies dolor, eu iaculis libero fringilla sed. Morbi fermentum, tellus non bibendum placerat, tortor sapien interdum turpis, eget ultrices turpis risus vitae ante.</w:t>
-      </w:r>
-    </w:p>
-    <w:p>
-      <w:pPr>
-        <w:pStyle w:val="berschrift3"/>
-      </w:pPr>
-      <w:bookmarkStart w:id="41" w:name="_Toc230170569"/>
-      <w:r>
-        <w:t>Working with a 1D Transfer Function</w:t>
-      </w:r>
-      <w:bookmarkEnd w:id="41"/>
-    </w:p>
-    <w:p>
-      <w:r>
-        <w:t>Lorem ipsum dolor sit amet, consectetur adipiscing elit. Proin ullamcorper tempus nisi, et lobortis elit consequat a. Maecenas sem diam, adipiscing vitae semper nec, iaculis id nunc. Etiam laoreet ultricies dolor, eu iaculis libero fringilla sed. Morbi fermentum, tellus non bibendum placerat, tortor sapien interdum turpis, eget ultrices turpis risus vitae ante.</w:t>
-      </w:r>
-    </w:p>
-    <w:p>
-      <w:pPr>
-        <w:pStyle w:val="berschrift3"/>
-      </w:pPr>
-      <w:bookmarkStart w:id="42" w:name="_Toc230170570"/>
-      <w:r>
-        <w:t>Working with a 2D Transfer Function</w:t>
-      </w:r>
-      <w:bookmarkEnd w:id="42"/>
-    </w:p>
-    <w:p>
-      <w:r>
-        <w:t>Lorem ipsum dolor sit amet, consectetur adipiscing elit. Proin ullamcorper tempus nisi, et lobortis elit consequat a. Maecenas sem diam, adipiscing vitae semper nec, iaculis id nunc. Etiam laoreet ultricies dolor, eu iaculis libero fringilla sed. Morbi fermentum, tellus non bibendum placerat, tortor sapien interdum turpis, eget ultrices turpis risus vitae ante.</w:t>
-      </w:r>
-    </w:p>
-    <w:p>
-      <w:pPr>
-        <w:pStyle w:val="berschrift3"/>
-      </w:pPr>
-      <w:bookmarkStart w:id="43" w:name="_Toc230170571"/>
-      <w:r>
-        <w:t>Working with Iso-Surface Rendering</w:t>
-      </w:r>
-      <w:bookmarkEnd w:id="43"/>
-    </w:p>
-    <w:p>
-      <w:r>
-        <w:t>Lorem ipsum dolor sit amet, consectetur adipiscing elit. Proin ullamcorper tempus nisi, et lobortis elit consequat a. Maecenas sem diam, adipiscing vitae semper nec, iaculis id nunc. Etiam laoreet ultricies dolor, eu iaculis libero fringilla sed. Morbi fermentum, tellus non bibendum placerat, tortor sapien interdum turpis, eget ultrices turpis risus vitae ante.</w:t>
-      </w:r>
-    </w:p>
-    <w:p>
-      <w:pPr>
-        <w:pStyle w:val="berschrift3"/>
-      </w:pPr>
-      <w:bookmarkStart w:id="44" w:name="_Toc230170572"/>
-      <w:r>
-        <w:t>Working with ClearView</w:t>
-      </w:r>
-      <w:bookmarkEnd w:id="44"/>
-    </w:p>
-    <w:p>
-      <w:r>
-        <w:t>Lorem ipsum dolor sit amet, consectetur adipiscing elit. Proin ullamcorper tempus nisi, et lobortis elit consequat a. Maecenas sem diam, adipiscing vitae semper nec, iaculis id nunc. Etiam laoreet ultricies dolor, eu iaculis libero fringilla sed. Morbi fermentum, tellus non bibendum placerat, tortor sapien interdum turpis, eget ultrices turpis risus vitae ante.</w:t>
-      </w:r>
-    </w:p>
-    <w:p>
-      <w:pPr>
-        <w:pStyle w:val="berschrift2"/>
-      </w:pPr>
-      <w:bookmarkStart w:id="45" w:name="_Toc230170573"/>
-      <w:r>
-        <w:lastRenderedPageBreak/>
-        <w:t>The Render</w:t>
-      </w:r>
-      <w:r>
-        <w:t xml:space="preserve"> W</w:t>
-      </w:r>
-      <w:r>
-        <w:t>indow Revisited</w:t>
-      </w:r>
-      <w:bookmarkEnd w:id="45"/>
-    </w:p>
-    <w:p>
-      <w:r>
-        <w:t>Lorem ipsum dolor sit amet, consectetur adipiscing elit. Proin ullamcorper tempus nisi, et lobortis elit consequat a. Maecenas sem diam, adipiscing vitae semper nec, iaculis id nunc. Etiam laoreet ultricies dolor, eu iaculis libero fringilla sed. Morbi fermentum, tellus non bibendum placerat, tortor sapien interdum turpis, eget ultrices turpis risus vitae ante.</w:t>
-      </w:r>
-    </w:p>
-    <w:p>
-      <w:pPr>
-        <w:pStyle w:val="berschrift3"/>
-      </w:pPr>
-      <w:bookmarkStart w:id="46" w:name="_Toc230170574"/>
-      <w:r>
-        <w:t>Single Window vs. Four by Four View</w:t>
-      </w:r>
-      <w:bookmarkEnd w:id="46"/>
-    </w:p>
-    <w:p>
-      <w:r>
-        <w:t>Lorem ipsum dolor sit amet, consectetur adipiscing elit. Proin ullamcorper tempus nisi, et lobortis elit consequat a. Maecenas sem diam, adipiscing vitae semper nec, iaculis id nunc. Etiam laoreet ultricies dolor, eu iaculis libero fringilla sed. Morbi fermentum, tellus non bibendum placerat, tortor sapien interdum turpis, eget ultrices turpis risus vitae ante.</w:t>
-      </w:r>
-    </w:p>
-    <w:p>
-      <w:pPr>
-        <w:pStyle w:val="berschrift3"/>
-      </w:pPr>
-      <w:bookmarkStart w:id="47" w:name="_Toc230170575"/>
-      <w:r>
-        <w:t>M</w:t>
-      </w:r>
-      <w:r>
-        <w:t>aximum Intensity Projection (M</w:t>
-      </w:r>
-      <w:r>
-        <w:t>IP</w:t>
-      </w:r>
-      <w:r>
-        <w:t>)</w:t>
-      </w:r>
-      <w:r>
-        <w:t xml:space="preserve"> View</w:t>
-      </w:r>
-      <w:bookmarkEnd w:id="47"/>
-    </w:p>
-    <w:p>
-      <w:r>
-        <w:t>Lorem ipsum dolor sit amet, consectetur adipiscing elit. Proin ullamcorper tempus nisi, et lobortis elit consequat a. Maecenas sem diam, adipiscing vitae semper nec, iaculis id nunc. Etiam laoreet ultricies dolor, eu iaculis libero fringilla sed. Morbi fermentum, tellus non bibendum placerat, tortor sapien interdum turpis, eget ultrices turpis risus vitae ante.</w:t>
-      </w:r>
-    </w:p>
-    <w:p>
-      <w:pPr>
-        <w:pStyle w:val="berschrift2"/>
-      </w:pPr>
-      <w:bookmarkStart w:id="48" w:name="_Toc230170576"/>
-      <w:bookmarkStart w:id="49" w:name="_Ref230177153"/>
-      <w:r>
-        <w:t>Working with multiple Windows</w:t>
-      </w:r>
-      <w:bookmarkEnd w:id="48"/>
-      <w:bookmarkEnd w:id="49"/>
-    </w:p>
-    <w:p>
-      <w:r>
-        <w:t>Lorem ipsum dolor sit amet, consectetur adipiscing elit. Proin ullamcorper tempus nisi, et lobortis elit consequat a. Maecenas sem diam, adipiscing vitae semper nec, iaculis id nunc. Etiam laoreet ultricies dolor, eu iaculis libero fringilla sed. Morbi fermentum, tellus non bibendum placerat, tortor sapien interdum turpis, eget ultrices turpis risus vitae ante.</w:t>
-      </w:r>
-    </w:p>
-    <w:p>
-      <w:pPr>
-        <w:pStyle w:val="berschrift3"/>
-      </w:pPr>
-      <w:bookmarkStart w:id="50" w:name="_Toc230170577"/>
-      <w:r>
-        <w:t>Locking</w:t>
-      </w:r>
-      <w:bookmarkEnd w:id="50"/>
-    </w:p>
-    <w:p>
-      <w:r>
-        <w:t>Lorem ipsum dolor sit amet, consectetur adipiscing elit. Proin ullamcorper tempus nisi, et lobortis elit consequat a. Maecenas sem diam, adipiscing vitae semper nec, iaculis id nunc. Etiam laoreet ultricies dolor, eu iaculis libero fringilla sed. Morbi fermentum, tellus non bibendum placerat, tortor sapien interdum turpis, eget ultrices turpis risus vitae ante.</w:t>
-      </w:r>
-    </w:p>
-    <w:p>
-      <w:pPr>
-        <w:pStyle w:val="berschrift2"/>
-      </w:pPr>
-      <w:bookmarkStart w:id="51" w:name="_Toc230170578"/>
-      <w:r>
-        <w:t>Clip Planes</w:t>
-      </w:r>
-      <w:bookmarkEnd w:id="51"/>
-    </w:p>
-    <w:p>
-      <w:r>
-        <w:t>Lorem ipsum dolor sit amet, consectetur adipiscing elit. Proin ullamcorper tempus nisi, et lobortis elit consequat a. Maecenas sem diam, adipiscing vitae semper nec, iaculis id nunc. Etiam laoreet ultricies dolor, eu iaculis libero fringilla sed. Morbi fermentum, tellus non bibendum placerat, tortor sapien interdum turpis, eget ultrices turpis risus vitae ante.</w:t>
-      </w:r>
-    </w:p>
-    <w:p>
-      <w:pPr>
-        <w:pStyle w:val="berschrift2"/>
-      </w:pPr>
-      <w:bookmarkStart w:id="52" w:name="_Toc230170579"/>
-      <w:r>
-        <w:t>Stereo Rendering</w:t>
-      </w:r>
-      <w:bookmarkEnd w:id="52"/>
-    </w:p>
-    <w:p>
-      <w:r>
-        <w:t>Lorem ipsum dolor sit amet, consectetur adipiscing elit. Proin ullamcorper tempus nisi, et lobortis elit consequat a. Maecenas sem diam, adipiscing vitae semper nec, iaculis id nunc. Etiam laoreet ultricies dolor, eu iaculis libero fringilla sed. Morbi fermentum, tellus non bibendum placerat, tortor sapien interdum turpis, eget ultrices turpis risus vitae ante.</w:t>
-      </w:r>
-    </w:p>
-    <w:p>
-      <w:pPr>
-        <w:pStyle w:val="berschrift1"/>
-      </w:pPr>
-      <w:bookmarkStart w:id="53" w:name="_Toc230170580"/>
-      <w:r>
-        <w:lastRenderedPageBreak/>
-        <w:t>Capturing Images and Sequences</w:t>
-      </w:r>
-      <w:bookmarkEnd w:id="53"/>
-    </w:p>
-    <w:p>
-      <w:r>
-        <w:t>Lorem ipsum dolor sit amet, consectetur adipiscing elit. Proin ullamcorper tempus nisi, et lobortis elit consequat a. Maecenas sem diam, adipiscing vitae semper nec, iaculis id nunc. Etiam laoreet ultricies dolor, eu iaculis libero fringilla sed. Morbi fermentum, tellus non bibendum placerat, tortor sapien interdum turpis, eget ultrices turpis risus vitae ante.</w:t>
-      </w:r>
-    </w:p>
-    <w:p>
-      <w:pPr>
-        <w:pStyle w:val="berschrift1"/>
-      </w:pPr>
       <w:r>
         <w:br w:type="page"/>
       </w:r>
-      <w:bookmarkStart w:id="54" w:name="_Toc230170581"/>
+      <w:bookmarkStart w:id="58" w:name="_Toc230428529"/>
       <w:r>
         <w:lastRenderedPageBreak/>
         <w:t>Advanced Topics</w:t>
       </w:r>
-      <w:bookmarkEnd w:id="54"/>
+      <w:bookmarkEnd w:id="58"/>
     </w:p>
     <w:p>
       <w:pPr>
         <w:pStyle w:val="berschrift2"/>
       </w:pPr>
-      <w:bookmarkStart w:id="55" w:name="_Ref230164618"/>
-      <w:bookmarkStart w:id="56" w:name="_Ref230164640"/>
-      <w:bookmarkStart w:id="57" w:name="_Toc230170582"/>
+      <w:bookmarkStart w:id="59" w:name="_Ref230164618"/>
+      <w:bookmarkStart w:id="60" w:name="_Ref230164640"/>
+      <w:bookmarkStart w:id="61" w:name="_Toc230428530"/>
       <w:r>
         <w:t>Changing Parameters</w:t>
       </w:r>
-      <w:bookmarkEnd w:id="55"/>
-      <w:bookmarkEnd w:id="56"/>
-      <w:bookmarkEnd w:id="57"/>
-    </w:p>
-    <w:p>
-      <w:r>
-        <w:t>Lorem ipsum dolor sit amet, consectetur adipiscing elit. Proin ullamcorper tempus nisi, et lobortis elit consequat a. Maecenas sem diam, adipiscing vitae semper nec, iaculis id nunc. Etiam laoreet ultricies dolor, eu iaculis libero fringilla sed. Morbi fermentum, tellus non bibendum placerat, tortor sapien interdum turpis, eget ultrices turpis risus vitae ante.</w:t>
-      </w:r>
-    </w:p>
-    <w:p>
-      <w:pPr>
-        <w:pStyle w:val="berschrift2"/>
-      </w:pPr>
-      <w:bookmarkStart w:id="58" w:name="_Ref230163384"/>
-      <w:bookmarkStart w:id="59" w:name="_Ref230163426"/>
-      <w:bookmarkStart w:id="60" w:name="_Ref230163447"/>
-      <w:bookmarkStart w:id="61" w:name="_Toc230170583"/>
-      <w:r>
-        <w:t>Reporting a Bug</w:t>
-      </w:r>
-      <w:bookmarkEnd w:id="58"/>
       <w:bookmarkEnd w:id="59"/>
       <w:bookmarkEnd w:id="60"/>
       <w:bookmarkEnd w:id="61"/>
@@ -7267,11 +7795,32 @@
       <w:pPr>
         <w:pStyle w:val="berschrift2"/>
       </w:pPr>
-      <w:bookmarkStart w:id="62" w:name="_Toc230170584"/>
+      <w:bookmarkStart w:id="62" w:name="_Ref230163384"/>
+      <w:bookmarkStart w:id="63" w:name="_Ref230163426"/>
+      <w:bookmarkStart w:id="64" w:name="_Ref230163447"/>
+      <w:bookmarkStart w:id="65" w:name="_Toc230428531"/>
+      <w:r>
+        <w:t>Reporting a Bug</w:t>
+      </w:r>
+      <w:bookmarkEnd w:id="62"/>
+      <w:bookmarkEnd w:id="63"/>
+      <w:bookmarkEnd w:id="64"/>
+      <w:bookmarkEnd w:id="65"/>
+    </w:p>
+    <w:p>
+      <w:r>
+        <w:t>Lorem ipsum dolor sit amet, consectetur adipiscing elit. Proin ullamcorper tempus nisi, et lobortis elit consequat a. Maecenas sem diam, adipiscing vitae semper nec, iaculis id nunc. Etiam laoreet ultricies dolor, eu iaculis libero fringilla sed. Morbi fermentum, tellus non bibendum placerat, tortor sapien interdum turpis, eget ultrices turpis risus vitae ante.</w:t>
+      </w:r>
+    </w:p>
+    <w:p>
+      <w:pPr>
+        <w:pStyle w:val="berschrift2"/>
+      </w:pPr>
+      <w:bookmarkStart w:id="66" w:name="_Toc230428532"/>
       <w:r>
         <w:t>The Debug Console</w:t>
       </w:r>
-      <w:bookmarkEnd w:id="62"/>
+      <w:bookmarkEnd w:id="66"/>
     </w:p>
     <w:p>
       <w:r>
@@ -7282,23 +7831,904 @@
       <w:pPr>
         <w:pStyle w:val="berschrift2"/>
       </w:pPr>
-      <w:bookmarkStart w:id="63" w:name="_Toc230170585"/>
+      <w:bookmarkStart w:id="67" w:name="_Toc230428533"/>
       <w:r>
         <w:t>Running a Script</w:t>
       </w:r>
-      <w:bookmarkEnd w:id="63"/>
+      <w:bookmarkEnd w:id="67"/>
     </w:p>
     <w:p>
       <w:r>
         <w:t>Lorem ipsum dolor sit amet, consectetur adipiscing elit. Proin ullamcorper tempus nisi, et lobortis elit consequat a. Maecenas sem diam, adipiscing vitae semper nec, iaculis id nunc. Etiam laoreet ultricies dolor, eu iaculis libero fringilla sed. Morbi fermentum, tellus non bibendum placerat, tortor sapien interdum turpis, eget ultrices turpis risus vitae ante.</w:t>
       </w:r>
-      <w:r>
-        <w:br w:type="page"/>
-      </w:r>
+    </w:p>
+    <w:p>
+      <w:pPr>
+        <w:pStyle w:val="berschrift1"/>
+      </w:pPr>
+      <w:r>
+        <w:t>Appendix</w:t>
+      </w:r>
+    </w:p>
+    <w:p>
+      <w:r>
+        <w:t>Lorem ipsum dolor sit amet, consectetur adipiscing elit. Proin ullamcorper tempus nisi, et lobortis elit consequat a. Maecenas sem diam, adipiscing vitae semper nec, iaculis id nunc. Etiam laoreet ultricies dolor, eu iaculis libero fringilla sed. Morbi fermentum, tellus non bibendum placerat, tortor sapien interdum turpis, eget ultrices turpis risus vitae ante.</w:t>
+      </w:r>
+    </w:p>
+    <w:p>
+      <w:pPr>
+        <w:pStyle w:val="berschrift2"/>
+      </w:pPr>
+      <w:bookmarkStart w:id="68" w:name="_Ref230430527"/>
+      <w:r>
+        <w:t>List of all Tool Widgets</w:t>
+      </w:r>
+      <w:bookmarkEnd w:id="68"/>
+    </w:p>
+    <w:p>
+      <w:pPr>
+        <w:rPr>
+          <w:noProof/>
+          <w:lang w:bidi="ar-SA"/>
+        </w:rPr>
+      </w:pPr>
+      <w:r>
+        <w:t>Lorem ipsum dolor sit amet, consectetur adipiscing elit. Proin ullamcorper tempus nisi, et lobortis elit consequat a. Maecenas sem diam, adipiscing vit</w:t>
+      </w:r>
+      <w:r>
+        <w:t>ae semper nec, iaculis id nunc.</w:t>
+      </w:r>
+      <w:r>
+        <w:t>Etiam laoreet ultricies dolor, eu iaculis libero fringilla sed. Morbi fermentum, tellus non bibendum placerat, tortor sapien interdum turpis, eget ultrices turpis risus vitae ante.</w:t>
+      </w:r>
+    </w:p>
+    <w:p>
+      <w:pPr>
+        <w:pStyle w:val="berschrift3"/>
+      </w:pPr>
       <w:r>
         <w:lastRenderedPageBreak/>
-        <w:t>Appendix</w:t>
-      </w:r>
+        <w:t xml:space="preserve">The </w:t>
+      </w:r>
+      <w:r>
+        <w:t>Rendering Options</w:t>
+      </w:r>
+    </w:p>
+    <w:p>
+      <w:r>
+        <w:t>Lorem ipsum dolor sit amet, consectetur adipiscing elit. Proin ullamcorper tempus nisi</w:t>
+      </w:r>
+      <w:r>
+        <w:t>.</w:t>
+      </w:r>
+    </w:p>
+    <w:p>
+      <w:pPr>
+        <w:pStyle w:val="Beschriftung"/>
+        <w:jc w:val="center"/>
+      </w:pPr>
+      <w:r>
+        <w:rPr>
+          <w:noProof/>
+          <w:lang w:bidi="ar-SA"/>
+        </w:rPr>
+        <w:drawing>
+          <wp:inline distT="0" distB="0" distL="0" distR="0">
+            <wp:extent cx="1495601" cy="2139346"/>
+            <wp:effectExtent l="19050" t="0" r="9349" b="0"/>
+            <wp:docPr id="69" name="Bild 16" descr="C:\Temp\ImageVis3D_18052009_165929.png"/>
+            <wp:cNvGraphicFramePr>
+              <a:graphicFrameLocks xmlns:a="http://schemas.openxmlformats.org/drawingml/2006/main" noChangeAspect="1"/>
+            </wp:cNvGraphicFramePr>
+            <a:graphic xmlns:a="http://schemas.openxmlformats.org/drawingml/2006/main">
+              <a:graphicData uri="http://schemas.openxmlformats.org/drawingml/2006/picture">
+                <pic:pic xmlns:pic="http://schemas.openxmlformats.org/drawingml/2006/picture">
+                  <pic:nvPicPr>
+                    <pic:cNvPr id="0" name="Picture 16" descr="C:\Temp\ImageVis3D_18052009_165929.png"/>
+                    <pic:cNvPicPr>
+                      <a:picLocks noChangeAspect="1" noChangeArrowheads="1"/>
+                    </pic:cNvPicPr>
+                  </pic:nvPicPr>
+                  <pic:blipFill>
+                    <a:blip r:embed="rId35" cstate="print"/>
+                    <a:srcRect/>
+                    <a:stretch>
+                      <a:fillRect/>
+                    </a:stretch>
+                  </pic:blipFill>
+                  <pic:spPr bwMode="auto">
+                    <a:xfrm>
+                      <a:off x="0" y="0"/>
+                      <a:ext cx="1496904" cy="2141210"/>
+                    </a:xfrm>
+                    <a:prstGeom prst="rect">
+                      <a:avLst/>
+                    </a:prstGeom>
+                    <a:noFill/>
+                    <a:ln w="9525">
+                      <a:noFill/>
+                      <a:miter lim="800000"/>
+                      <a:headEnd/>
+                      <a:tailEnd/>
+                    </a:ln>
+                  </pic:spPr>
+                </pic:pic>
+              </a:graphicData>
+            </a:graphic>
+          </wp:inline>
+        </w:drawing>
+      </w:r>
+    </w:p>
+    <w:p>
+      <w:pPr>
+        <w:pStyle w:val="Beschriftung"/>
+        <w:jc w:val="center"/>
+      </w:pPr>
+      <w:r>
+        <w:t xml:space="preserve">Figure </w:t>
+      </w:r>
+      <w:fldSimple w:instr=" SEQ Figure \* ARABIC ">
+        <w:r>
+          <w:rPr>
+            <w:noProof/>
+          </w:rPr>
+          <w:t>9</w:t>
+        </w:r>
+      </w:fldSimple>
+      <w:r>
+        <w:t xml:space="preserve"> The "Rendering</w:t>
+      </w:r>
+      <w:r>
+        <w:rPr>
+          <w:noProof/>
+        </w:rPr>
+        <w:t xml:space="preserve"> Options" Tool Widget</w:t>
+      </w:r>
+    </w:p>
+    <w:p>
+      <w:pPr>
+        <w:pStyle w:val="berschrift3"/>
+      </w:pPr>
+      <w:r>
+        <w:t xml:space="preserve">The </w:t>
+      </w:r>
+      <w:r>
+        <w:t>Progress Viewer</w:t>
+      </w:r>
+    </w:p>
+    <w:p>
+      <w:r>
+        <w:t>Lorem ipsum dolor sit amet, consectetur adipiscing elit. Proin ullamcorper tempus nisi</w:t>
+      </w:r>
+      <w:r>
+        <w:t>.</w:t>
+      </w:r>
+    </w:p>
+    <w:p>
+      <w:pPr>
+        <w:keepNext/>
+        <w:jc w:val="center"/>
+      </w:pPr>
+      <w:r>
+        <w:rPr>
+          <w:noProof/>
+          <w:lang w:bidi="ar-SA"/>
+        </w:rPr>
+        <w:drawing>
+          <wp:inline distT="0" distB="0" distL="0" distR="0">
+            <wp:extent cx="1691944" cy="573479"/>
+            <wp:effectExtent l="19050" t="0" r="3506" b="0"/>
+            <wp:docPr id="71" name="Bild 17" descr="C:\Temp\ImageVis3D_18052009_165451.png"/>
+            <wp:cNvGraphicFramePr>
+              <a:graphicFrameLocks xmlns:a="http://schemas.openxmlformats.org/drawingml/2006/main" noChangeAspect="1"/>
+            </wp:cNvGraphicFramePr>
+            <a:graphic xmlns:a="http://schemas.openxmlformats.org/drawingml/2006/main">
+              <a:graphicData uri="http://schemas.openxmlformats.org/drawingml/2006/picture">
+                <pic:pic xmlns:pic="http://schemas.openxmlformats.org/drawingml/2006/picture">
+                  <pic:nvPicPr>
+                    <pic:cNvPr id="0" name="Picture 17" descr="C:\Temp\ImageVis3D_18052009_165451.png"/>
+                    <pic:cNvPicPr>
+                      <a:picLocks noChangeAspect="1" noChangeArrowheads="1"/>
+                    </pic:cNvPicPr>
+                  </pic:nvPicPr>
+                  <pic:blipFill>
+                    <a:blip r:embed="rId36" cstate="print"/>
+                    <a:srcRect/>
+                    <a:stretch>
+                      <a:fillRect/>
+                    </a:stretch>
+                  </pic:blipFill>
+                  <pic:spPr bwMode="auto">
+                    <a:xfrm>
+                      <a:off x="0" y="0"/>
+                      <a:ext cx="1693191" cy="573902"/>
+                    </a:xfrm>
+                    <a:prstGeom prst="rect">
+                      <a:avLst/>
+                    </a:prstGeom>
+                    <a:noFill/>
+                    <a:ln w="9525">
+                      <a:noFill/>
+                      <a:miter lim="800000"/>
+                      <a:headEnd/>
+                      <a:tailEnd/>
+                    </a:ln>
+                  </pic:spPr>
+                </pic:pic>
+              </a:graphicData>
+            </a:graphic>
+          </wp:inline>
+        </w:drawing>
+      </w:r>
+      <w:r>
+        <w:t xml:space="preserve">      </w:t>
+      </w:r>
+      <w:r>
+        <w:rPr>
+          <w:noProof/>
+          <w:lang w:bidi="ar-SA"/>
+        </w:rPr>
+        <w:drawing>
+          <wp:inline distT="0" distB="0" distL="0" distR="0">
+            <wp:extent cx="1685635" cy="571341"/>
+            <wp:effectExtent l="19050" t="0" r="0" b="0"/>
+            <wp:docPr id="72" name="Bild 18" descr="C:\Temp\ImageVis3D_18052009_170752.png"/>
+            <wp:cNvGraphicFramePr>
+              <a:graphicFrameLocks xmlns:a="http://schemas.openxmlformats.org/drawingml/2006/main" noChangeAspect="1"/>
+            </wp:cNvGraphicFramePr>
+            <a:graphic xmlns:a="http://schemas.openxmlformats.org/drawingml/2006/main">
+              <a:graphicData uri="http://schemas.openxmlformats.org/drawingml/2006/picture">
+                <pic:pic xmlns:pic="http://schemas.openxmlformats.org/drawingml/2006/picture">
+                  <pic:nvPicPr>
+                    <pic:cNvPr id="0" name="Picture 18" descr="C:\Temp\ImageVis3D_18052009_170752.png"/>
+                    <pic:cNvPicPr>
+                      <a:picLocks noChangeAspect="1" noChangeArrowheads="1"/>
+                    </pic:cNvPicPr>
+                  </pic:nvPicPr>
+                  <pic:blipFill>
+                    <a:blip r:embed="rId37" cstate="print"/>
+                    <a:srcRect/>
+                    <a:stretch>
+                      <a:fillRect/>
+                    </a:stretch>
+                  </pic:blipFill>
+                  <pic:spPr bwMode="auto">
+                    <a:xfrm>
+                      <a:off x="0" y="0"/>
+                      <a:ext cx="1686877" cy="571762"/>
+                    </a:xfrm>
+                    <a:prstGeom prst="rect">
+                      <a:avLst/>
+                    </a:prstGeom>
+                    <a:noFill/>
+                    <a:ln w="9525">
+                      <a:noFill/>
+                      <a:miter lim="800000"/>
+                      <a:headEnd/>
+                      <a:tailEnd/>
+                    </a:ln>
+                  </pic:spPr>
+                </pic:pic>
+              </a:graphicData>
+            </a:graphic>
+          </wp:inline>
+        </w:drawing>
+      </w:r>
+    </w:p>
+    <w:p>
+      <w:pPr>
+        <w:pStyle w:val="Beschriftung"/>
+        <w:jc w:val="center"/>
+        <w:rPr>
+          <w:noProof/>
+        </w:rPr>
+      </w:pPr>
+      <w:r>
+        <w:t xml:space="preserve">Figure </w:t>
+      </w:r>
+      <w:fldSimple w:instr=" SEQ Figure \* ARABIC ">
+        <w:r>
+          <w:rPr>
+            <w:noProof/>
+          </w:rPr>
+          <w:t>10</w:t>
+        </w:r>
+      </w:fldSimple>
+      <w:r>
+        <w:t xml:space="preserve"> The </w:t>
+      </w:r>
+      <w:r>
+        <w:rPr>
+          <w:noProof/>
+        </w:rPr>
+        <w:t xml:space="preserve">"Progress Viewer" Tool Widget </w:t>
+      </w:r>
+      <w:r>
+        <w:rPr>
+          <w:noProof/>
+        </w:rPr>
+        <w:t>in activestate (left) and inactive state (right)</w:t>
+      </w:r>
+    </w:p>
+    <w:p>
+      <w:pPr>
+        <w:pStyle w:val="berschrift3"/>
+      </w:pPr>
+      <w:r>
+        <w:t>The 1D Transferfunction Editor</w:t>
+      </w:r>
+    </w:p>
+    <w:p>
+      <w:r>
+        <w:t>Lorem ipsum dolor sit amet, consectetur adipiscing elit. Proin ullamcorper tempus nisi</w:t>
+      </w:r>
+      <w:r>
+        <w:t>.</w:t>
+      </w:r>
+    </w:p>
+    <w:p>
+      <w:pPr>
+        <w:pStyle w:val="Beschriftung"/>
+        <w:jc w:val="center"/>
+      </w:pPr>
+      <w:r>
+        <w:rPr>
+          <w:noProof/>
+          <w:lang w:bidi="ar-SA"/>
+        </w:rPr>
+        <w:drawing>
+          <wp:inline distT="0" distB="0" distL="0" distR="0">
+            <wp:extent cx="3156106" cy="1876989"/>
+            <wp:effectExtent l="19050" t="0" r="6194" b="0"/>
+            <wp:docPr id="73" name="Bild 19" descr="C:\Temp\ImageVis3D_18052009_165510.png"/>
+            <wp:cNvGraphicFramePr>
+              <a:graphicFrameLocks xmlns:a="http://schemas.openxmlformats.org/drawingml/2006/main" noChangeAspect="1"/>
+            </wp:cNvGraphicFramePr>
+            <a:graphic xmlns:a="http://schemas.openxmlformats.org/drawingml/2006/main">
+              <a:graphicData uri="http://schemas.openxmlformats.org/drawingml/2006/picture">
+                <pic:pic xmlns:pic="http://schemas.openxmlformats.org/drawingml/2006/picture">
+                  <pic:nvPicPr>
+                    <pic:cNvPr id="0" name="Picture 19" descr="C:\Temp\ImageVis3D_18052009_165510.png"/>
+                    <pic:cNvPicPr>
+                      <a:picLocks noChangeAspect="1" noChangeArrowheads="1"/>
+                    </pic:cNvPicPr>
+                  </pic:nvPicPr>
+                  <pic:blipFill>
+                    <a:blip r:embed="rId38" cstate="print"/>
+                    <a:srcRect/>
+                    <a:stretch>
+                      <a:fillRect/>
+                    </a:stretch>
+                  </pic:blipFill>
+                  <pic:spPr bwMode="auto">
+                    <a:xfrm>
+                      <a:off x="0" y="0"/>
+                      <a:ext cx="3159396" cy="1878946"/>
+                    </a:xfrm>
+                    <a:prstGeom prst="rect">
+                      <a:avLst/>
+                    </a:prstGeom>
+                    <a:noFill/>
+                    <a:ln w="9525">
+                      <a:noFill/>
+                      <a:miter lim="800000"/>
+                      <a:headEnd/>
+                      <a:tailEnd/>
+                    </a:ln>
+                  </pic:spPr>
+                </pic:pic>
+              </a:graphicData>
+            </a:graphic>
+          </wp:inline>
+        </w:drawing>
+      </w:r>
+    </w:p>
+    <w:p>
+      <w:pPr>
+        <w:pStyle w:val="Beschriftung"/>
+        <w:jc w:val="center"/>
+        <w:rPr>
+          <w:noProof/>
+        </w:rPr>
+      </w:pPr>
+      <w:r>
+        <w:t xml:space="preserve">Figure </w:t>
+      </w:r>
+      <w:fldSimple w:instr=" SEQ Figure \* ARABIC ">
+        <w:r>
+          <w:rPr>
+            <w:noProof/>
+          </w:rPr>
+          <w:t>11</w:t>
+        </w:r>
+      </w:fldSimple>
+      <w:r>
+        <w:t xml:space="preserve"> The "1D Transferfunction Editor</w:t>
+      </w:r>
+      <w:r>
+        <w:rPr>
+          <w:noProof/>
+        </w:rPr>
+        <w:t>" Tool Widget</w:t>
+      </w:r>
+    </w:p>
+    <w:p>
+      <w:pPr>
+        <w:pStyle w:val="berschrift3"/>
+      </w:pPr>
+      <w:r>
+        <w:t>The 2D Transferfunction Editor</w:t>
+      </w:r>
+    </w:p>
+    <w:p>
+      <w:r>
+        <w:t>Lorem ipsum dolor sit amet, consectetur adipiscing elit. Proin ullamcorper tempus nisi</w:t>
+      </w:r>
+      <w:r>
+        <w:t>.</w:t>
+      </w:r>
+    </w:p>
+    <w:p>
+      <w:pPr>
+        <w:pStyle w:val="Beschriftung"/>
+        <w:jc w:val="center"/>
+      </w:pPr>
+      <w:r>
+        <w:rPr>
+          <w:noProof/>
+          <w:lang w:bidi="ar-SA"/>
+        </w:rPr>
+        <w:lastRenderedPageBreak/>
+        <w:drawing>
+          <wp:inline distT="0" distB="0" distL="0" distR="0">
+            <wp:extent cx="4043659" cy="2629782"/>
+            <wp:effectExtent l="19050" t="0" r="0" b="0"/>
+            <wp:docPr id="74" name="Bild 20" descr="C:\Temp\ImageVis3D_18052009_165625.png"/>
+            <wp:cNvGraphicFramePr>
+              <a:graphicFrameLocks xmlns:a="http://schemas.openxmlformats.org/drawingml/2006/main" noChangeAspect="1"/>
+            </wp:cNvGraphicFramePr>
+            <a:graphic xmlns:a="http://schemas.openxmlformats.org/drawingml/2006/main">
+              <a:graphicData uri="http://schemas.openxmlformats.org/drawingml/2006/picture">
+                <pic:pic xmlns:pic="http://schemas.openxmlformats.org/drawingml/2006/picture">
+                  <pic:nvPicPr>
+                    <pic:cNvPr id="0" name="Picture 20" descr="C:\Temp\ImageVis3D_18052009_165625.png"/>
+                    <pic:cNvPicPr>
+                      <a:picLocks noChangeAspect="1" noChangeArrowheads="1"/>
+                    </pic:cNvPicPr>
+                  </pic:nvPicPr>
+                  <pic:blipFill>
+                    <a:blip r:embed="rId39" cstate="print"/>
+                    <a:srcRect/>
+                    <a:stretch>
+                      <a:fillRect/>
+                    </a:stretch>
+                  </pic:blipFill>
+                  <pic:spPr bwMode="auto">
+                    <a:xfrm>
+                      <a:off x="0" y="0"/>
+                      <a:ext cx="4045296" cy="2630847"/>
+                    </a:xfrm>
+                    <a:prstGeom prst="rect">
+                      <a:avLst/>
+                    </a:prstGeom>
+                    <a:noFill/>
+                    <a:ln w="9525">
+                      <a:noFill/>
+                      <a:miter lim="800000"/>
+                      <a:headEnd/>
+                      <a:tailEnd/>
+                    </a:ln>
+                  </pic:spPr>
+                </pic:pic>
+              </a:graphicData>
+            </a:graphic>
+          </wp:inline>
+        </w:drawing>
+      </w:r>
+    </w:p>
+    <w:p>
+      <w:pPr>
+        <w:pStyle w:val="Beschriftung"/>
+        <w:jc w:val="center"/>
+      </w:pPr>
+      <w:r>
+        <w:t xml:space="preserve">Figure </w:t>
+      </w:r>
+      <w:fldSimple w:instr=" SEQ Figure \* ARABIC ">
+        <w:r>
+          <w:rPr>
+            <w:noProof/>
+          </w:rPr>
+          <w:t>12</w:t>
+        </w:r>
+      </w:fldSimple>
+      <w:r>
+        <w:t xml:space="preserve"> The "2D Transferfunction Editor" Tool Widget</w:t>
+      </w:r>
+    </w:p>
+    <w:p>
+      <w:pPr>
+        <w:pStyle w:val="berschrift3"/>
+      </w:pPr>
+      <w:r>
+        <w:t>The Isosurface Settings</w:t>
+      </w:r>
+    </w:p>
+    <w:p>
+      <w:r>
+        <w:t>Lorem ipsum dolor sit amet, consectetur adipiscing elit. Proin ullamcorper tempus nisi</w:t>
+      </w:r>
+      <w:r>
+        <w:t>.</w:t>
+      </w:r>
+    </w:p>
+    <w:p>
+      <w:pPr>
+        <w:pStyle w:val="Beschriftung"/>
+        <w:jc w:val="center"/>
+      </w:pPr>
+      <w:r>
+        <w:rPr>
+          <w:noProof/>
+          <w:lang w:bidi="ar-SA"/>
+        </w:rPr>
+        <w:drawing>
+          <wp:inline distT="0" distB="0" distL="0" distR="0">
+            <wp:extent cx="1325198" cy="1755872"/>
+            <wp:effectExtent l="19050" t="0" r="8302" b="0"/>
+            <wp:docPr id="75" name="Bild 21" descr="C:\Temp\ImageVis3D_18052009_165948.png"/>
+            <wp:cNvGraphicFramePr>
+              <a:graphicFrameLocks xmlns:a="http://schemas.openxmlformats.org/drawingml/2006/main" noChangeAspect="1"/>
+            </wp:cNvGraphicFramePr>
+            <a:graphic xmlns:a="http://schemas.openxmlformats.org/drawingml/2006/main">
+              <a:graphicData uri="http://schemas.openxmlformats.org/drawingml/2006/picture">
+                <pic:pic xmlns:pic="http://schemas.openxmlformats.org/drawingml/2006/picture">
+                  <pic:nvPicPr>
+                    <pic:cNvPr id="0" name="Picture 21" descr="C:\Temp\ImageVis3D_18052009_165948.png"/>
+                    <pic:cNvPicPr>
+                      <a:picLocks noChangeAspect="1" noChangeArrowheads="1"/>
+                    </pic:cNvPicPr>
+                  </pic:nvPicPr>
+                  <pic:blipFill>
+                    <a:blip r:embed="rId40" cstate="print"/>
+                    <a:srcRect/>
+                    <a:stretch>
+                      <a:fillRect/>
+                    </a:stretch>
+                  </pic:blipFill>
+                  <pic:spPr bwMode="auto">
+                    <a:xfrm>
+                      <a:off x="0" y="0"/>
+                      <a:ext cx="1328323" cy="1760012"/>
+                    </a:xfrm>
+                    <a:prstGeom prst="rect">
+                      <a:avLst/>
+                    </a:prstGeom>
+                    <a:noFill/>
+                    <a:ln w="9525">
+                      <a:noFill/>
+                      <a:miter lim="800000"/>
+                      <a:headEnd/>
+                      <a:tailEnd/>
+                    </a:ln>
+                  </pic:spPr>
+                </pic:pic>
+              </a:graphicData>
+            </a:graphic>
+          </wp:inline>
+        </w:drawing>
+      </w:r>
+    </w:p>
+    <w:p>
+      <w:pPr>
+        <w:pStyle w:val="Beschriftung"/>
+        <w:jc w:val="center"/>
+      </w:pPr>
+      <w:r>
+        <w:t xml:space="preserve">Figure </w:t>
+      </w:r>
+      <w:fldSimple w:instr=" SEQ Figure \* ARABIC ">
+        <w:r>
+          <w:rPr>
+            <w:noProof/>
+          </w:rPr>
+          <w:t>13</w:t>
+        </w:r>
+      </w:fldSimple>
+      <w:r>
+        <w:t xml:space="preserve"> The "Isosurface Settings" Tool Widget</w:t>
+      </w:r>
+    </w:p>
+    <w:p/>
+    <w:p>
+      <w:pPr>
+        <w:pStyle w:val="berschrift3"/>
+      </w:pPr>
+      <w:r>
+        <w:t>The Locking Options</w:t>
+      </w:r>
+    </w:p>
+    <w:p>
+      <w:r>
+        <w:t>Lorem ipsum dolor sit amet, consectetur adipiscing elit. Proin ullamcorper tempus nisi</w:t>
+      </w:r>
+      <w:r>
+        <w:t>.</w:t>
+      </w:r>
+    </w:p>
+    <w:p>
+      <w:pPr>
+        <w:pStyle w:val="Beschriftung"/>
+        <w:jc w:val="center"/>
+      </w:pPr>
+      <w:r>
+        <w:rPr>
+          <w:noProof/>
+          <w:lang w:bidi="ar-SA"/>
+        </w:rPr>
+        <w:lastRenderedPageBreak/>
+        <w:drawing>
+          <wp:inline distT="0" distB="0" distL="0" distR="0">
+            <wp:extent cx="2426189" cy="1380095"/>
+            <wp:effectExtent l="19050" t="0" r="0" b="0"/>
+            <wp:docPr id="76" name="Bild 22" descr="C:\Temp\ImageVis3D_18052009_165905.png"/>
+            <wp:cNvGraphicFramePr>
+              <a:graphicFrameLocks xmlns:a="http://schemas.openxmlformats.org/drawingml/2006/main" noChangeAspect="1"/>
+            </wp:cNvGraphicFramePr>
+            <a:graphic xmlns:a="http://schemas.openxmlformats.org/drawingml/2006/main">
+              <a:graphicData uri="http://schemas.openxmlformats.org/drawingml/2006/picture">
+                <pic:pic xmlns:pic="http://schemas.openxmlformats.org/drawingml/2006/picture">
+                  <pic:nvPicPr>
+                    <pic:cNvPr id="0" name="Picture 22" descr="C:\Temp\ImageVis3D_18052009_165905.png"/>
+                    <pic:cNvPicPr>
+                      <a:picLocks noChangeAspect="1" noChangeArrowheads="1"/>
+                    </pic:cNvPicPr>
+                  </pic:nvPicPr>
+                  <pic:blipFill>
+                    <a:blip r:embed="rId41" cstate="print"/>
+                    <a:srcRect/>
+                    <a:stretch>
+                      <a:fillRect/>
+                    </a:stretch>
+                  </pic:blipFill>
+                  <pic:spPr bwMode="auto">
+                    <a:xfrm>
+                      <a:off x="0" y="0"/>
+                      <a:ext cx="2425908" cy="1379935"/>
+                    </a:xfrm>
+                    <a:prstGeom prst="rect">
+                      <a:avLst/>
+                    </a:prstGeom>
+                    <a:noFill/>
+                    <a:ln w="9525">
+                      <a:noFill/>
+                      <a:miter lim="800000"/>
+                      <a:headEnd/>
+                      <a:tailEnd/>
+                    </a:ln>
+                  </pic:spPr>
+                </pic:pic>
+              </a:graphicData>
+            </a:graphic>
+          </wp:inline>
+        </w:drawing>
+      </w:r>
+    </w:p>
+    <w:p>
+      <w:pPr>
+        <w:pStyle w:val="Beschriftung"/>
+        <w:jc w:val="center"/>
+      </w:pPr>
+      <w:r>
+        <w:t xml:space="preserve">Figure </w:t>
+      </w:r>
+      <w:fldSimple w:instr=" SEQ Figure \* ARABIC ">
+        <w:r>
+          <w:rPr>
+            <w:noProof/>
+          </w:rPr>
+          <w:t>14</w:t>
+        </w:r>
+      </w:fldSimple>
+      <w:r>
+        <w:t xml:space="preserve"> The "Locking Options" Tool Widget</w:t>
+      </w:r>
+    </w:p>
+    <w:p>
+      <w:pPr>
+        <w:pStyle w:val="berschrift3"/>
+      </w:pPr>
+      <w:r>
+        <w:t>The Recorder Widget</w:t>
+      </w:r>
+    </w:p>
+    <w:p>
+      <w:r>
+        <w:t>Lorem ipsum dolor sit amet, consectetur adipiscing elit. Proin ullamcorper tempus nisi</w:t>
+      </w:r>
+      <w:r>
+        <w:t>.</w:t>
+      </w:r>
+    </w:p>
+    <w:p>
+      <w:pPr>
+        <w:pStyle w:val="Beschriftung"/>
+        <w:jc w:val="center"/>
+      </w:pPr>
+      <w:r>
+        <w:rPr>
+          <w:noProof/>
+          <w:lang w:bidi="ar-SA"/>
+        </w:rPr>
+        <w:drawing>
+          <wp:inline distT="0" distB="0" distL="0" distR="0">
+            <wp:extent cx="909640" cy="985603"/>
+            <wp:effectExtent l="19050" t="0" r="4760" b="0"/>
+            <wp:docPr id="81" name="Bild 24" descr="C:\Temp\ImageVis3D_18052009_165849.png"/>
+            <wp:cNvGraphicFramePr>
+              <a:graphicFrameLocks xmlns:a="http://schemas.openxmlformats.org/drawingml/2006/main" noChangeAspect="1"/>
+            </wp:cNvGraphicFramePr>
+            <a:graphic xmlns:a="http://schemas.openxmlformats.org/drawingml/2006/main">
+              <a:graphicData uri="http://schemas.openxmlformats.org/drawingml/2006/picture">
+                <pic:pic xmlns:pic="http://schemas.openxmlformats.org/drawingml/2006/picture">
+                  <pic:nvPicPr>
+                    <pic:cNvPr id="0" name="Picture 24" descr="C:\Temp\ImageVis3D_18052009_165849.png"/>
+                    <pic:cNvPicPr>
+                      <a:picLocks noChangeAspect="1" noChangeArrowheads="1"/>
+                    </pic:cNvPicPr>
+                  </pic:nvPicPr>
+                  <pic:blipFill>
+                    <a:blip r:embed="rId42" cstate="print"/>
+                    <a:srcRect/>
+                    <a:stretch>
+                      <a:fillRect/>
+                    </a:stretch>
+                  </pic:blipFill>
+                  <pic:spPr bwMode="auto">
+                    <a:xfrm>
+                      <a:off x="0" y="0"/>
+                      <a:ext cx="912230" cy="988409"/>
+                    </a:xfrm>
+                    <a:prstGeom prst="rect">
+                      <a:avLst/>
+                    </a:prstGeom>
+                    <a:noFill/>
+                    <a:ln w="9525">
+                      <a:noFill/>
+                      <a:miter lim="800000"/>
+                      <a:headEnd/>
+                      <a:tailEnd/>
+                    </a:ln>
+                  </pic:spPr>
+                </pic:pic>
+              </a:graphicData>
+            </a:graphic>
+          </wp:inline>
+        </w:drawing>
+      </w:r>
+    </w:p>
+    <w:p>
+      <w:pPr>
+        <w:pStyle w:val="Beschriftung"/>
+        <w:jc w:val="center"/>
+      </w:pPr>
+      <w:r>
+        <w:t xml:space="preserve">Figure </w:t>
+      </w:r>
+      <w:fldSimple w:instr=" SEQ Figure \* ARABIC ">
+        <w:r>
+          <w:rPr>
+            <w:noProof/>
+          </w:rPr>
+          <w:t>15</w:t>
+        </w:r>
+      </w:fldSimple>
+      <w:r>
+        <w:t xml:space="preserve"> The "Recorder" Tool Widget</w:t>
+      </w:r>
+    </w:p>
+    <w:p>
+      <w:pPr>
+        <w:pStyle w:val="berschrift3"/>
+      </w:pPr>
+      <w:r>
+        <w:t>The Stereo Widget</w:t>
+      </w:r>
+    </w:p>
+    <w:p>
+      <w:r>
+        <w:t>Lorem ipsum dolor sit amet, consectetur adipiscing elit. Proin ullamcorper tempus nisi</w:t>
+      </w:r>
+      <w:r>
+        <w:t>.</w:t>
+      </w:r>
+    </w:p>
+    <w:p>
+      <w:pPr>
+        <w:pStyle w:val="Beschriftung"/>
+        <w:jc w:val="center"/>
+      </w:pPr>
+      <w:r>
+        <w:rPr>
+          <w:noProof/>
+          <w:lang w:bidi="ar-SA"/>
+        </w:rPr>
+        <w:drawing>
+          <wp:inline distT="0" distB="0" distL="0" distR="0">
+            <wp:extent cx="911807" cy="813424"/>
+            <wp:effectExtent l="19050" t="0" r="2593" b="0"/>
+            <wp:docPr id="79" name="Bild 23" descr="C:\Temp\ImageVis3D_18052009_165816.png"/>
+            <wp:cNvGraphicFramePr>
+              <a:graphicFrameLocks xmlns:a="http://schemas.openxmlformats.org/drawingml/2006/main" noChangeAspect="1"/>
+            </wp:cNvGraphicFramePr>
+            <a:graphic xmlns:a="http://schemas.openxmlformats.org/drawingml/2006/main">
+              <a:graphicData uri="http://schemas.openxmlformats.org/drawingml/2006/picture">
+                <pic:pic xmlns:pic="http://schemas.openxmlformats.org/drawingml/2006/picture">
+                  <pic:nvPicPr>
+                    <pic:cNvPr id="0" name="Picture 23" descr="C:\Temp\ImageVis3D_18052009_165816.png"/>
+                    <pic:cNvPicPr>
+                      <a:picLocks noChangeAspect="1" noChangeArrowheads="1"/>
+                    </pic:cNvPicPr>
+                  </pic:nvPicPr>
+                  <pic:blipFill>
+                    <a:blip r:embed="rId43" cstate="print"/>
+                    <a:srcRect/>
+                    <a:stretch>
+                      <a:fillRect/>
+                    </a:stretch>
+                  </pic:blipFill>
+                  <pic:spPr bwMode="auto">
+                    <a:xfrm>
+                      <a:off x="0" y="0"/>
+                      <a:ext cx="911840" cy="813453"/>
+                    </a:xfrm>
+                    <a:prstGeom prst="rect">
+                      <a:avLst/>
+                    </a:prstGeom>
+                    <a:noFill/>
+                    <a:ln w="9525">
+                      <a:noFill/>
+                      <a:miter lim="800000"/>
+                      <a:headEnd/>
+                      <a:tailEnd/>
+                    </a:ln>
+                  </pic:spPr>
+                </pic:pic>
+              </a:graphicData>
+            </a:graphic>
+          </wp:inline>
+        </w:drawing>
+      </w:r>
+    </w:p>
+    <w:p>
+      <w:pPr>
+        <w:pStyle w:val="Beschriftung"/>
+        <w:jc w:val="center"/>
+      </w:pPr>
+      <w:r>
+        <w:t xml:space="preserve">Figure </w:t>
+      </w:r>
+      <w:fldSimple w:instr=" SEQ Figure \* ARABIC ">
+        <w:r>
+          <w:rPr>
+            <w:noProof/>
+          </w:rPr>
+          <w:t>16</w:t>
+        </w:r>
+      </w:fldSimple>
+      <w:r>
+        <w:t xml:space="preserve"> The "Stereo" Tool Widget</w:t>
+      </w:r>
+    </w:p>
+    <w:p>
+      <w:pPr>
+        <w:pStyle w:val="berschrift2"/>
+      </w:pPr>
+      <w:bookmarkStart w:id="69" w:name="_Toc230428534"/>
+      <w:r>
+        <w:t>Keyboard Shortcuts</w:t>
+      </w:r>
+      <w:bookmarkEnd w:id="69"/>
     </w:p>
     <w:p>
       <w:r>
@@ -7309,11 +8739,11 @@
       <w:pPr>
         <w:pStyle w:val="berschrift2"/>
       </w:pPr>
-      <w:bookmarkStart w:id="64" w:name="_Toc230170586"/>
-      <w:r>
-        <w:t>Keyboard Shortcuts</w:t>
-      </w:r>
-      <w:bookmarkEnd w:id="64"/>
+      <w:bookmarkStart w:id="70" w:name="_Toc230428535"/>
+      <w:r>
+        <w:t>Command Line Parameters</w:t>
+      </w:r>
+      <w:bookmarkEnd w:id="70"/>
     </w:p>
     <w:p>
       <w:r>
@@ -7324,11 +8754,12 @@
       <w:pPr>
         <w:pStyle w:val="berschrift2"/>
       </w:pPr>
-      <w:bookmarkStart w:id="65" w:name="_Toc230170587"/>
-      <w:r>
-        <w:t>Command Line Parameters</w:t>
-      </w:r>
-      <w:bookmarkEnd w:id="65"/>
+      <w:bookmarkStart w:id="71" w:name="_Toc230428536"/>
+      <w:r>
+        <w:lastRenderedPageBreak/>
+        <w:t>Troubleshooting</w:t>
+      </w:r>
+      <w:bookmarkEnd w:id="71"/>
     </w:p>
     <w:p>
       <w:r>
@@ -7339,11 +8770,14 @@
       <w:pPr>
         <w:pStyle w:val="berschrift2"/>
       </w:pPr>
-      <w:bookmarkStart w:id="66" w:name="_Toc230170588"/>
-      <w:r>
-        <w:t>Troubleshooting</w:t>
-      </w:r>
-      <w:bookmarkEnd w:id="66"/>
+      <w:bookmarkStart w:id="72" w:name="_Ref230165566"/>
+      <w:bookmarkStart w:id="73" w:name="_Ref230170507"/>
+      <w:bookmarkStart w:id="74" w:name="_Toc230428537"/>
+      <w:r>
+        <w:t>Compiling ImageVis3D</w:t>
+      </w:r>
+      <w:bookmarkEnd w:id="73"/>
+      <w:bookmarkEnd w:id="74"/>
     </w:p>
     <w:p>
       <w:r>
@@ -7354,144 +8788,127 @@
       <w:pPr>
         <w:pStyle w:val="berschrift2"/>
       </w:pPr>
-      <w:bookmarkStart w:id="67" w:name="_Ref230165566"/>
-      <w:bookmarkStart w:id="68" w:name="_Ref230170507"/>
-      <w:bookmarkStart w:id="69" w:name="_Toc230170589"/>
-      <w:r>
-        <w:t>Compiling ImageVis3D</w:t>
-      </w:r>
-      <w:bookmarkEnd w:id="68"/>
-      <w:bookmarkEnd w:id="69"/>
-    </w:p>
-    <w:p>
-      <w:r>
-        <w:t>Lorem ipsum dolor sit amet, consectetur adipiscing elit. Proin ullamcorper tempus nisi, et lobortis elit consequat a. Maecenas sem diam, adipiscing vitae semper nec, iaculis id nunc. Etiam laoreet ultricies dolor, eu iaculis libero fringilla sed. Morbi fermentum, tellus non bibendum placerat, tortor sapien interdum turpis, eget ultrices turpis risus vitae ante.</w:t>
+      <w:bookmarkStart w:id="75" w:name="_Toc230428538"/>
+      <w:r>
+        <w:t>The MIT License</w:t>
+      </w:r>
+      <w:bookmarkEnd w:id="72"/>
+      <w:bookmarkEnd w:id="75"/>
+    </w:p>
+    <w:p>
+      <w:r>
+        <w:t>Permission is hereby granted, free of charge, to any person</w:t>
+      </w:r>
+      <w:r>
+        <w:t xml:space="preserve"> </w:t>
+      </w:r>
+      <w:r>
+        <w:t>obtaining a copy of this software and associated documentation</w:t>
+      </w:r>
+      <w:r>
+        <w:t xml:space="preserve"> </w:t>
+      </w:r>
+      <w:r>
+        <w:t>files (the "Software"), to deal in the Software without</w:t>
+      </w:r>
+      <w:r>
+        <w:t xml:space="preserve"> </w:t>
+      </w:r>
+      <w:r>
+        <w:t>restriction, including without limitation the rights to use,</w:t>
+      </w:r>
+      <w:r>
+        <w:t xml:space="preserve"> </w:t>
+      </w:r>
+      <w:r>
+        <w:t>copy, modify, merge, publish, distribute, sublicense, and/or sell</w:t>
+      </w:r>
+      <w:r>
+        <w:t xml:space="preserve"> </w:t>
+      </w:r>
+      <w:r>
+        <w:t>copies of the Software, and to permit persons to whom the</w:t>
+      </w:r>
+      <w:r>
+        <w:t xml:space="preserve"> </w:t>
+      </w:r>
+      <w:r>
+        <w:t>Software is furnished to do so, subject to the following</w:t>
+      </w:r>
+      <w:r>
+        <w:t xml:space="preserve"> </w:t>
+      </w:r>
+      <w:r>
+        <w:t>conditions:</w:t>
+      </w:r>
+    </w:p>
+    <w:p>
+      <w:r>
+        <w:t>The above copyright notice and this permission notice shall be</w:t>
+      </w:r>
+      <w:r>
+        <w:t xml:space="preserve"> </w:t>
+      </w:r>
+      <w:r>
+        <w:t>included in all copies or substantial portions of the Software.</w:t>
+      </w:r>
+    </w:p>
+    <w:p>
+      <w:r>
+        <w:t>THE SOFTWARE IS PROVIDED "AS IS", WITHOUT WARRANTY OF ANY KIND,</w:t>
+      </w:r>
+      <w:r>
+        <w:t xml:space="preserve"> </w:t>
+      </w:r>
+      <w:r>
+        <w:t>EXPRESS OR IMPLIED, INCLUDING BUT NOT LIMITED TO THE WARRANTIES</w:t>
+      </w:r>
+      <w:r>
+        <w:t xml:space="preserve"> </w:t>
+      </w:r>
+      <w:r>
+        <w:t>OF MERCHANTABILITY, FITNESS FOR A PARTICULAR PURPOSE AND</w:t>
+      </w:r>
+      <w:r>
+        <w:t xml:space="preserve"> </w:t>
+      </w:r>
+      <w:r>
+        <w:t>NONINFRINGEMENT. IN NO EVENT SHALL THE AUTHORS OR COPYRIGHT</w:t>
+      </w:r>
+      <w:r>
+        <w:t xml:space="preserve"> </w:t>
+      </w:r>
+      <w:r>
+        <w:t>HOLDERS BE LIABLE FOR ANY CLAIM, DAMAGES OR OTHER LIABILITY,</w:t>
+      </w:r>
+      <w:r>
+        <w:t xml:space="preserve"> </w:t>
+      </w:r>
+      <w:r>
+        <w:t>WHETHER IN AN ACTION OF CONTRACT, TORT OR OTHERWISE, ARISING</w:t>
+      </w:r>
+      <w:r>
+        <w:t xml:space="preserve"> </w:t>
+      </w:r>
+      <w:r>
+        <w:t>FROM, OUT OF OR IN CONNECTION WITH THE SOFTWARE OR THE USE OR</w:t>
+      </w:r>
+      <w:r>
+        <w:t xml:space="preserve"> </w:t>
+      </w:r>
+      <w:r>
+        <w:t>OTHER DEALINGS IN THE SOFTWARE.</w:t>
       </w:r>
     </w:p>
     <w:p>
       <w:pPr>
         <w:pStyle w:val="berschrift2"/>
       </w:pPr>
-      <w:bookmarkStart w:id="70" w:name="_Toc230170590"/>
-      <w:r>
-        <w:t>The MIT License</w:t>
-      </w:r>
-      <w:bookmarkEnd w:id="67"/>
-      <w:bookmarkEnd w:id="70"/>
-    </w:p>
-    <w:p>
-      <w:r>
-        <w:t>Permission is hereby granted, free of charge, to any person</w:t>
-      </w:r>
-      <w:r>
-        <w:t xml:space="preserve"> </w:t>
-      </w:r>
-      <w:r>
-        <w:t>obtaining a copy of this software and associated documentation</w:t>
-      </w:r>
-      <w:r>
-        <w:t xml:space="preserve"> </w:t>
-      </w:r>
-      <w:r>
-        <w:t>files (the "Software"), to deal in the Software without</w:t>
-      </w:r>
-      <w:r>
-        <w:t xml:space="preserve"> </w:t>
-      </w:r>
-      <w:r>
-        <w:t>restriction, including without limitation the rights to use,</w:t>
-      </w:r>
-      <w:r>
-        <w:t xml:space="preserve"> </w:t>
-      </w:r>
-      <w:r>
-        <w:t>copy, modify, merge, publish, distribute, sublicense, and/or sell</w:t>
-      </w:r>
-      <w:r>
-        <w:t xml:space="preserve"> </w:t>
-      </w:r>
-      <w:r>
-        <w:t>copies of the Software, and to permit persons to whom the</w:t>
-      </w:r>
-      <w:r>
-        <w:t xml:space="preserve"> </w:t>
-      </w:r>
-      <w:r>
-        <w:t>Software is furnished to do so, subject to the following</w:t>
-      </w:r>
-      <w:r>
-        <w:t xml:space="preserve"> </w:t>
-      </w:r>
-      <w:r>
-        <w:t>conditions:</w:t>
-      </w:r>
-    </w:p>
-    <w:p>
-      <w:r>
-        <w:t>The above copyright notice and this permission notice shall be</w:t>
-      </w:r>
-      <w:r>
-        <w:t xml:space="preserve"> </w:t>
-      </w:r>
-      <w:r>
-        <w:t>included in all copies or substantial portions of the Software.</w:t>
-      </w:r>
-    </w:p>
-    <w:p>
-      <w:r>
-        <w:lastRenderedPageBreak/>
-        <w:t>THE SOFTWARE IS PROVIDED "AS IS", WITHOUT WARRANTY OF ANY KIND,</w:t>
-      </w:r>
-      <w:r>
-        <w:t xml:space="preserve"> </w:t>
-      </w:r>
-      <w:r>
-        <w:t>EXPRESS OR IMPLIED, INCLUDING BUT NOT LIMITED TO THE WARRANTIES</w:t>
-      </w:r>
-      <w:r>
-        <w:t xml:space="preserve"> </w:t>
-      </w:r>
-      <w:r>
-        <w:t>OF MERCHANTABILITY, FITNESS FOR A PARTICULAR PURPOSE AND</w:t>
-      </w:r>
-      <w:r>
-        <w:t xml:space="preserve"> </w:t>
-      </w:r>
-      <w:r>
-        <w:t>NONINFRINGEMENT. IN NO EVENT SHALL THE AUTHORS OR COPYRIGHT</w:t>
-      </w:r>
-      <w:r>
-        <w:t xml:space="preserve"> </w:t>
-      </w:r>
-      <w:r>
-        <w:t>HOLDERS BE LIABLE FOR ANY CLAIM, DAMAGES OR OTHER LIABILITY,</w:t>
-      </w:r>
-      <w:r>
-        <w:t xml:space="preserve"> </w:t>
-      </w:r>
-      <w:r>
-        <w:t>WHETHER IN AN ACTION OF CONTRACT, TORT OR OTHERWISE, ARISING</w:t>
-      </w:r>
-      <w:r>
-        <w:t xml:space="preserve"> </w:t>
-      </w:r>
-      <w:r>
-        <w:t>FROM, OUT OF OR IN CONNECTION WITH THE SOFTWARE OR THE USE OR</w:t>
-      </w:r>
-      <w:r>
-        <w:t xml:space="preserve"> </w:t>
-      </w:r>
-      <w:r>
-        <w:t>OTHER DEALINGS IN THE SOFTWARE.</w:t>
-      </w:r>
-    </w:p>
-    <w:p>
-      <w:pPr>
-        <w:pStyle w:val="berschrift2"/>
-      </w:pPr>
+      <w:bookmarkStart w:id="76" w:name="_Toc230428539"/>
       <w:r>
         <w:t>List of Images</w:t>
       </w:r>
+      <w:bookmarkEnd w:id="76"/>
     </w:p>
     <w:p>
       <w:pPr>
@@ -7848,12 +9265,12 @@
       </w:r>
     </w:p>
     <w:sectPr>
-      <w:headerReference w:type="even" r:id="rId35"/>
-      <w:headerReference w:type="default" r:id="rId36"/>
-      <w:footerReference w:type="even" r:id="rId37"/>
-      <w:footerReference w:type="default" r:id="rId38"/>
-      <w:headerReference w:type="first" r:id="rId39"/>
-      <w:footerReference w:type="first" r:id="rId40"/>
+      <w:headerReference w:type="even" r:id="rId44"/>
+      <w:headerReference w:type="default" r:id="rId45"/>
+      <w:footerReference w:type="even" r:id="rId46"/>
+      <w:footerReference w:type="default" r:id="rId47"/>
+      <w:headerReference w:type="first" r:id="rId48"/>
+      <w:footerReference w:type="first" r:id="rId49"/>
       <w:pgSz w:w="12240" w:h="15840"/>
       <w:pgMar w:top="1440" w:right="1800" w:bottom="1440" w:left="1800" w:header="708" w:footer="708" w:gutter="0"/>
       <w:cols w:space="708"/>
@@ -7928,7 +9345,7 @@
                 <w:noProof/>
                 <w:color w:val="FFFFFF" w:themeColor="background1"/>
               </w:rPr>
-              <w:t>10</w:t>
+              <w:t>12</w:t>
             </w:r>
           </w:fldSimple>
         </w:p>
@@ -7986,7 +9403,7 @@
                 <w:noProof/>
                 <w:color w:val="FFFFFF" w:themeColor="background1"/>
               </w:rPr>
-              <w:t>9</w:t>
+              <w:t>11</w:t>
             </w:r>
           </w:fldSimple>
         </w:p>
@@ -8114,7 +9531,7 @@
                 <w:noProof/>
                 <w:color w:val="4F81BD" w:themeColor="accent1"/>
               </w:rPr>
-              <w:t>10</w:t>
+              <w:t>12</w:t>
             </w:r>
           </w:fldSimple>
         </w:p>
@@ -8292,7 +9709,7 @@
                 <w:noProof/>
                 <w:color w:val="4F81BD" w:themeColor="accent1"/>
               </w:rPr>
-              <w:t>9</w:t>
+              <w:t>11</w:t>
             </w:r>
           </w:fldSimple>
         </w:p>
@@ -10691,7 +12108,7 @@
 </file>
 
 <file path=customXml/itemProps2.xml><?xml version="1.0" encoding="utf-8"?>
-<ds:datastoreItem xmlns:ds="http://schemas.openxmlformats.org/officeDocument/2006/customXml" ds:itemID="{1C24E9FE-4282-453E-B9E8-822FE363E504}">
+<ds:datastoreItem xmlns:ds="http://schemas.openxmlformats.org/officeDocument/2006/customXml" ds:itemID="{BA546FE4-EBAA-4F51-8317-7E12EA9EDB5C}">
   <ds:schemaRefs>
     <ds:schemaRef ds:uri="http://schemas.openxmlformats.org/officeDocument/2006/bibliography"/>
   </ds:schemaRefs>

</xml_diff>